<commit_message>
Implementar validações, correções de bugs atualizar documentação
</commit_message>
<xml_diff>
--- a/documentacao/CONTRATO DE COMUNICAÇÃO ENTRE FRONT E BACK.docx
+++ b/documentacao/CONTRATO DE COMUNICAÇÃO ENTRE FRONT E BACK.docx
@@ -4,8 +4,6 @@
   <w:body>
     <w:p>
       <w:pPr>
-        <w:ind w:firstLine="0"/>
-        <w:jc w:val="center"/>
         <w:rPr>
           <w:b/>
           <w:bCs/>
@@ -131,7 +129,15 @@
         <w:t xml:space="preserve">) </w:t>
       </w:r>
       <w:r>
-        <w:t>‘new-visitor’</w:t>
+        <w:t>‘new-</w:t>
+      </w:r>
+      <w:proofErr w:type="spellStart"/>
+      <w:r>
+        <w:t>visitor</w:t>
+      </w:r>
+      <w:proofErr w:type="spellEnd"/>
+      <w:r>
+        <w:t>’</w:t>
       </w:r>
       <w:r>
         <w:t>;</w:t>
@@ -151,7 +157,15 @@
         <w:t>)</w:t>
       </w:r>
       <w:r>
-        <w:t xml:space="preserve"> ‘visitor-id’</w:t>
+        <w:t xml:space="preserve"> ‘</w:t>
+      </w:r>
+      <w:proofErr w:type="spellStart"/>
+      <w:r>
+        <w:t>visitor</w:t>
+      </w:r>
+      <w:proofErr w:type="spellEnd"/>
+      <w:r>
+        <w:t>-id’</w:t>
       </w:r>
       <w:r>
         <w:t xml:space="preserve"> </w:t>
@@ -162,7 +176,15 @@
         <w:ind w:firstLine="0"/>
       </w:pPr>
       <w:r>
-        <w:t>{playerId: 00000}</w:t>
+        <w:t>{</w:t>
+      </w:r>
+      <w:proofErr w:type="spellStart"/>
+      <w:r>
+        <w:t>playerId</w:t>
+      </w:r>
+      <w:proofErr w:type="spellEnd"/>
+      <w:r>
+        <w:t>: 00000}</w:t>
       </w:r>
     </w:p>
     <w:p>
@@ -197,8 +219,13 @@
       <w:r>
         <w:t xml:space="preserve"> “/</w:t>
       </w:r>
-      <w:r>
-        <w:t>create-player</w:t>
+      <w:proofErr w:type="spellStart"/>
+      <w:r>
+        <w:t>create</w:t>
+      </w:r>
+      <w:proofErr w:type="spellEnd"/>
+      <w:r>
+        <w:t>-player</w:t>
       </w:r>
       <w:r>
         <w:t xml:space="preserve">” </w:t>
@@ -211,9 +238,11 @@
       <w:r>
         <w:t xml:space="preserve">- </w:t>
       </w:r>
+      <w:proofErr w:type="spellStart"/>
       <w:r>
         <w:t>Request</w:t>
       </w:r>
+      <w:proofErr w:type="spellEnd"/>
       <w:r>
         <w:t>:</w:t>
       </w:r>
@@ -223,9 +252,11 @@
       <w:r>
         <w:t>“</w:t>
       </w:r>
+      <w:proofErr w:type="spellStart"/>
       <w:r>
         <w:t>playerId</w:t>
       </w:r>
+      <w:proofErr w:type="spellEnd"/>
       <w:r>
         <w:t>”</w:t>
       </w:r>
@@ -245,20 +276,27 @@
         <w:t xml:space="preserve"> </w:t>
       </w:r>
       <w:r>
-        <w:t>“n</w:t>
+        <w:t>“</w:t>
+      </w:r>
+      <w:proofErr w:type="spellStart"/>
+      <w:r>
+        <w:t>n</w:t>
       </w:r>
       <w:r>
         <w:t>ickname</w:t>
       </w:r>
+      <w:proofErr w:type="spellEnd"/>
       <w:r>
         <w:t>”</w:t>
       </w:r>
       <w:r>
         <w:t>:”</w:t>
       </w:r>
+      <w:proofErr w:type="spellStart"/>
       <w:r>
         <w:t>string</w:t>
       </w:r>
+      <w:proofErr w:type="spellEnd"/>
       <w:r>
         <w:t>”}</w:t>
       </w:r>
@@ -271,7 +309,15 @@
         <w:ind w:firstLine="0"/>
       </w:pPr>
       <w:r>
-        <w:t xml:space="preserve">- Response: statusCode 201 </w:t>
+        <w:t xml:space="preserve">- Response: </w:t>
+      </w:r>
+      <w:proofErr w:type="spellStart"/>
+      <w:r>
+        <w:t>statusCode</w:t>
+      </w:r>
+      <w:proofErr w:type="spellEnd"/>
+      <w:r>
+        <w:t xml:space="preserve"> 201 </w:t>
       </w:r>
     </w:p>
     <w:p>
@@ -351,7 +397,15 @@
         <w:ind w:firstLine="0"/>
       </w:pPr>
       <w:r>
-        <w:t>(GET) “/list-rooms”</w:t>
+        <w:t>(GET) “/</w:t>
+      </w:r>
+      <w:proofErr w:type="spellStart"/>
+      <w:r>
+        <w:t>list-rooms</w:t>
+      </w:r>
+      <w:proofErr w:type="spellEnd"/>
+      <w:r>
+        <w:t>”</w:t>
       </w:r>
     </w:p>
     <w:p>
@@ -368,7 +422,15 @@
         <w:ind w:firstLine="0"/>
       </w:pPr>
       <w:r>
-        <w:t>{ "rooms":[{</w:t>
+        <w:t>{ "</w:t>
+      </w:r>
+      <w:proofErr w:type="spellStart"/>
+      <w:r>
+        <w:t>rooms</w:t>
+      </w:r>
+      <w:proofErr w:type="spellEnd"/>
+      <w:r>
+        <w:t>":[{</w:t>
       </w:r>
     </w:p>
     <w:p>
@@ -386,7 +448,23 @@
         <w:ind w:firstLine="0"/>
       </w:pPr>
       <w:r>
-        <w:t xml:space="preserve">         "roomName":"string",</w:t>
+        <w:t xml:space="preserve">         "</w:t>
+      </w:r>
+      <w:proofErr w:type="spellStart"/>
+      <w:r>
+        <w:t>roomName</w:t>
+      </w:r>
+      <w:proofErr w:type="spellEnd"/>
+      <w:r>
+        <w:t>":"</w:t>
+      </w:r>
+      <w:proofErr w:type="spellStart"/>
+      <w:r>
+        <w:t>string</w:t>
+      </w:r>
+      <w:proofErr w:type="spellEnd"/>
+      <w:r>
+        <w:t>",</w:t>
       </w:r>
     </w:p>
     <w:p>
@@ -413,7 +491,23 @@
         <w:ind w:firstLine="0"/>
       </w:pPr>
       <w:r>
-        <w:t xml:space="preserve">               "playerName":"string"}],</w:t>
+        <w:t xml:space="preserve">               "</w:t>
+      </w:r>
+      <w:proofErr w:type="spellStart"/>
+      <w:r>
+        <w:t>playerName</w:t>
+      </w:r>
+      <w:proofErr w:type="spellEnd"/>
+      <w:r>
+        <w:t>":"</w:t>
+      </w:r>
+      <w:proofErr w:type="spellStart"/>
+      <w:r>
+        <w:t>string</w:t>
+      </w:r>
+      <w:proofErr w:type="spellEnd"/>
+      <w:r>
+        <w:t>"}],</w:t>
       </w:r>
     </w:p>
     <w:p>
@@ -434,7 +528,15 @@
         <w:ind w:firstLine="0"/>
       </w:pPr>
       <w:r>
-        <w:t xml:space="preserve">         “socketUp“: false</w:t>
+        <w:t xml:space="preserve">         “</w:t>
+      </w:r>
+      <w:proofErr w:type="spellStart"/>
+      <w:r>
+        <w:t>socketUp</w:t>
+      </w:r>
+      <w:proofErr w:type="spellEnd"/>
+      <w:r>
+        <w:t>“: false</w:t>
       </w:r>
       <w:r>
         <w:t xml:space="preserve"> }]}</w:t>
@@ -538,18 +640,50 @@
         </w:drawing>
       </w:r>
       <w:r>
-        <w:t>(POST) “/create-room”</w:t>
-      </w:r>
-    </w:p>
-    <w:p>
-      <w:pPr>
-        <w:ind w:firstLine="0"/>
-      </w:pPr>
-      <w:r>
-        <w:t>- Request: {“ro</w:t>
-      </w:r>
-      <w:r>
-        <w:t>omName”:”string”, “playerId”:0, “maxPlayer</w:t>
+        <w:t>(POST) “/</w:t>
+      </w:r>
+      <w:proofErr w:type="spellStart"/>
+      <w:r>
+        <w:t>create-room</w:t>
+      </w:r>
+      <w:proofErr w:type="spellEnd"/>
+      <w:r>
+        <w:t>”</w:t>
+      </w:r>
+    </w:p>
+    <w:p>
+      <w:pPr>
+        <w:ind w:firstLine="0"/>
+      </w:pPr>
+      <w:r>
+        <w:t xml:space="preserve">- </w:t>
+      </w:r>
+      <w:proofErr w:type="spellStart"/>
+      <w:r>
+        <w:t>Request</w:t>
+      </w:r>
+      <w:proofErr w:type="spellEnd"/>
+      <w:r>
+        <w:t>: {“</w:t>
+      </w:r>
+      <w:proofErr w:type="spellStart"/>
+      <w:r>
+        <w:t>ro</w:t>
+      </w:r>
+      <w:r>
+        <w:t>omName</w:t>
+      </w:r>
+      <w:proofErr w:type="spellEnd"/>
+      <w:r>
+        <w:t>”:”</w:t>
+      </w:r>
+      <w:proofErr w:type="spellStart"/>
+      <w:r>
+        <w:t>string</w:t>
+      </w:r>
+      <w:proofErr w:type="spellEnd"/>
+      <w:r>
+        <w:t>”, “playerId”:0, “maxPlayer</w:t>
       </w:r>
       <w:r>
         <w:t>s</w:t>
@@ -581,7 +715,23 @@
         <w:ind w:firstLine="0"/>
       </w:pPr>
       <w:r>
-        <w:t xml:space="preserve">         "roomName":"string",</w:t>
+        <w:t xml:space="preserve">         "</w:t>
+      </w:r>
+      <w:proofErr w:type="spellStart"/>
+      <w:r>
+        <w:t>roomName</w:t>
+      </w:r>
+      <w:proofErr w:type="spellEnd"/>
+      <w:r>
+        <w:t>":"</w:t>
+      </w:r>
+      <w:proofErr w:type="spellStart"/>
+      <w:r>
+        <w:t>string</w:t>
+      </w:r>
+      <w:proofErr w:type="spellEnd"/>
+      <w:r>
+        <w:t>",</w:t>
       </w:r>
     </w:p>
     <w:p>
@@ -608,7 +758,23 @@
         <w:ind w:firstLine="0"/>
       </w:pPr>
       <w:r>
-        <w:t xml:space="preserve">               "playerName":"string"}],</w:t>
+        <w:t xml:space="preserve">               "</w:t>
+      </w:r>
+      <w:proofErr w:type="spellStart"/>
+      <w:r>
+        <w:t>playerName</w:t>
+      </w:r>
+      <w:proofErr w:type="spellEnd"/>
+      <w:r>
+        <w:t>":"</w:t>
+      </w:r>
+      <w:proofErr w:type="spellStart"/>
+      <w:r>
+        <w:t>string</w:t>
+      </w:r>
+      <w:proofErr w:type="spellEnd"/>
+      <w:r>
+        <w:t>"}],</w:t>
       </w:r>
     </w:p>
     <w:p>
@@ -640,7 +806,23 @@
         <w:ind w:firstLine="0"/>
       </w:pPr>
       <w:r>
-        <w:t>(emitir evento) ‘create-room’ {roomId};</w:t>
+        <w:t>(emitir evento) ‘</w:t>
+      </w:r>
+      <w:proofErr w:type="spellStart"/>
+      <w:r>
+        <w:t>create-room</w:t>
+      </w:r>
+      <w:proofErr w:type="spellEnd"/>
+      <w:r>
+        <w:t>’ {</w:t>
+      </w:r>
+      <w:proofErr w:type="spellStart"/>
+      <w:r>
+        <w:t>roomId</w:t>
+      </w:r>
+      <w:proofErr w:type="spellEnd"/>
+      <w:r>
+        <w:t>};</w:t>
       </w:r>
     </w:p>
     <w:p>
@@ -729,7 +911,15 @@
         <w:t>(</w:t>
       </w:r>
       <w:r>
-        <w:t>emitir evento) ‘join-room’ {roomId:00000}</w:t>
+        <w:t>emitir evento) ‘</w:t>
+      </w:r>
+      <w:proofErr w:type="spellStart"/>
+      <w:r>
+        <w:t>join-room</w:t>
+      </w:r>
+      <w:proofErr w:type="spellEnd"/>
+      <w:r>
+        <w:t>’ {roomId:00000}</w:t>
       </w:r>
     </w:p>
     <w:p>
@@ -750,10 +940,31 @@
         <w:ind w:firstLine="0"/>
       </w:pPr>
       <w:r>
-        <w:t>(receber evento) ‘ error’ {</w:t>
-      </w:r>
-      <w:r>
-        <w:t>code: 409, message:</w:t>
+        <w:t xml:space="preserve">(receber evento) ‘ </w:t>
+      </w:r>
+      <w:proofErr w:type="spellStart"/>
+      <w:r>
+        <w:t>error</w:t>
+      </w:r>
+      <w:proofErr w:type="spellEnd"/>
+      <w:r>
+        <w:t>’ {</w:t>
+      </w:r>
+      <w:proofErr w:type="spellStart"/>
+      <w:r>
+        <w:t>code</w:t>
+      </w:r>
+      <w:proofErr w:type="spellEnd"/>
+      <w:r>
+        <w:t xml:space="preserve">: 409, </w:t>
+      </w:r>
+      <w:proofErr w:type="spellStart"/>
+      <w:r>
+        <w:t>message</w:t>
+      </w:r>
+      <w:proofErr w:type="spellEnd"/>
+      <w:r>
+        <w:t>:</w:t>
       </w:r>
       <w:r>
         <w:t xml:space="preserve"> </w:t>
@@ -762,7 +973,15 @@
         <w:t>“</w:t>
       </w:r>
       <w:r>
-        <w:t>A sala atingiu a quantidade maxima de jogadores</w:t>
+        <w:t xml:space="preserve">A sala atingiu a quantidade </w:t>
+      </w:r>
+      <w:proofErr w:type="spellStart"/>
+      <w:r>
+        <w:t>maxima</w:t>
+      </w:r>
+      <w:proofErr w:type="spellEnd"/>
+      <w:r>
+        <w:t xml:space="preserve"> de jogadores</w:t>
       </w:r>
       <w:r>
         <w:t>”</w:t>
@@ -797,10 +1016,31 @@
         <w:ind w:firstLine="0"/>
       </w:pPr>
       <w:r>
-        <w:t>(receber evento) ‘questions-category</w:t>
-      </w:r>
-      <w:r>
-        <w:t>’ {“questionsCtegory”:[{“categoryId”:1, “description”:</w:t>
+        <w:t>(receber evento) ‘</w:t>
+      </w:r>
+      <w:proofErr w:type="spellStart"/>
+      <w:r>
+        <w:t>questions-category</w:t>
+      </w:r>
+      <w:proofErr w:type="spellEnd"/>
+      <w:r>
+        <w:t>’ {“</w:t>
+      </w:r>
+      <w:proofErr w:type="spellStart"/>
+      <w:r>
+        <w:t>questionsCtegory</w:t>
+      </w:r>
+      <w:proofErr w:type="spellEnd"/>
+      <w:r>
+        <w:t>”:[{“categoryId”:1, “</w:t>
+      </w:r>
+      <w:proofErr w:type="spellStart"/>
+      <w:r>
+        <w:t>description</w:t>
+      </w:r>
+      <w:proofErr w:type="spellEnd"/>
+      <w:r>
+        <w:t>”:</w:t>
       </w:r>
       <w:r>
         <w:t>”Hardware”},</w:t>
@@ -812,7 +1052,23 @@
         <w:t>{</w:t>
       </w:r>
       <w:r>
-        <w:t>“categoryId”:2, “description”:”Programacao”</w:t>
+        <w:t>“categoryId”:2, “</w:t>
+      </w:r>
+      <w:proofErr w:type="spellStart"/>
+      <w:r>
+        <w:t>description</w:t>
+      </w:r>
+      <w:proofErr w:type="spellEnd"/>
+      <w:r>
+        <w:t>”:”</w:t>
+      </w:r>
+      <w:proofErr w:type="spellStart"/>
+      <w:r>
+        <w:t>Programacao</w:t>
+      </w:r>
+      <w:proofErr w:type="spellEnd"/>
+      <w:r>
+        <w:t>”</w:t>
       </w:r>
       <w:r>
         <w:t>}</w:t>
@@ -903,15 +1159,31 @@
         <w:ind w:firstLine="0"/>
       </w:pPr>
       <w:r>
-        <w:t>Conforme o novo fluxo do diagrama, a ordem dos jogadores será por ordem de entrada na sala, por tanto nenhuma ação do back será necessária.</w:t>
-      </w:r>
-    </w:p>
-    <w:p>
-      <w:pPr>
-        <w:ind w:firstLine="0"/>
-      </w:pPr>
-      <w:r>
-        <w:t>Essa informação já está contida no ultimo payload (propriedade: players[])</w:t>
+        <w:t xml:space="preserve">Conforme o novo fluxo do diagrama, a ordem dos jogadores será por ordem de entrada na sala, por tanto nenhuma ação do </w:t>
+      </w:r>
+      <w:proofErr w:type="spellStart"/>
+      <w:r>
+        <w:t>back</w:t>
+      </w:r>
+      <w:proofErr w:type="spellEnd"/>
+      <w:r>
+        <w:t xml:space="preserve"> será necessária.</w:t>
+      </w:r>
+    </w:p>
+    <w:p>
+      <w:pPr>
+        <w:ind w:firstLine="0"/>
+      </w:pPr>
+      <w:r>
+        <w:t xml:space="preserve">Essa informação já está contida no ultimo </w:t>
+      </w:r>
+      <w:proofErr w:type="spellStart"/>
+      <w:r>
+        <w:t>payload</w:t>
+      </w:r>
+      <w:proofErr w:type="spellEnd"/>
+      <w:r>
+        <w:t xml:space="preserve"> (propriedade: players[])</w:t>
       </w:r>
     </w:p>
     <w:p>
@@ -1002,9 +1274,11 @@
       <w:r>
         <w:t>Ao clicar no botão para iniciar partida, o front recebeu o evento ‘</w:t>
       </w:r>
+      <w:proofErr w:type="spellStart"/>
       <w:r>
         <w:t>question-categories</w:t>
       </w:r>
+      <w:proofErr w:type="spellEnd"/>
       <w:r>
         <w:t>’ com as categorias e nesse ponto, deve:</w:t>
       </w:r>
@@ -1034,15 +1308,33 @@
         </w:numPr>
       </w:pPr>
       <w:r>
-        <w:t>(receber evento) ‘game-over’ {</w:t>
-      </w:r>
+        <w:t>(receber evento) ‘</w:t>
+      </w:r>
+      <w:proofErr w:type="spellStart"/>
+      <w:r>
+        <w:t>game-over</w:t>
+      </w:r>
+      <w:proofErr w:type="spellEnd"/>
+      <w:r>
+        <w:t>’ {</w:t>
+      </w:r>
+      <w:proofErr w:type="spellStart"/>
       <w:r>
         <w:rPr>
           <w:i/>
           <w:iCs/>
         </w:rPr>
-        <w:t>payload (</w:t>
-      </w:r>
+        <w:t>payload</w:t>
+      </w:r>
+      <w:proofErr w:type="spellEnd"/>
+      <w:r>
+        <w:rPr>
+          <w:i/>
+          <w:iCs/>
+        </w:rPr>
+        <w:t xml:space="preserve"> (</w:t>
+      </w:r>
+      <w:proofErr w:type="spellStart"/>
       <w:r>
         <w:rPr>
           <w:b/>
@@ -1050,7 +1342,17 @@
           <w:i/>
           <w:iCs/>
         </w:rPr>
-        <w:t>maquina de estado</w:t>
+        <w:t>maquina</w:t>
+      </w:r>
+      <w:proofErr w:type="spellEnd"/>
+      <w:r>
+        <w:rPr>
+          <w:b/>
+          <w:bCs/>
+          <w:i/>
+          <w:iCs/>
+        </w:rPr>
+        <w:t xml:space="preserve"> de estado</w:t>
       </w:r>
       <w:r>
         <w:rPr>
@@ -1080,13 +1382,23 @@
       <w:r>
         <w:t>(receber evento) ‘ok’ {</w:t>
       </w:r>
+      <w:proofErr w:type="spellStart"/>
       <w:r>
         <w:rPr>
           <w:i/>
           <w:iCs/>
         </w:rPr>
-        <w:t>payload (</w:t>
-      </w:r>
+        <w:t>payload</w:t>
+      </w:r>
+      <w:proofErr w:type="spellEnd"/>
+      <w:r>
+        <w:rPr>
+          <w:i/>
+          <w:iCs/>
+        </w:rPr>
+        <w:t xml:space="preserve"> (</w:t>
+      </w:r>
+      <w:proofErr w:type="spellStart"/>
       <w:r>
         <w:rPr>
           <w:b/>
@@ -1094,57 +1406,9 @@
           <w:i/>
           <w:iCs/>
         </w:rPr>
-        <w:t>maquina de estado</w:t>
-      </w:r>
-      <w:r>
-        <w:rPr>
-          <w:i/>
-          <w:iCs/>
-        </w:rPr>
-        <w:t>) descrito no fim desse arquivo</w:t>
-      </w:r>
-      <w:r>
-        <w:t>}</w:t>
-      </w:r>
-    </w:p>
-    <w:p>
-      <w:pPr>
-        <w:ind w:left="360" w:firstLine="0"/>
-      </w:pPr>
-    </w:p>
-    <w:p>
-      <w:pPr>
-        <w:ind w:left="360" w:firstLine="0"/>
-      </w:pPr>
-      <w:r>
-        <w:t>Caso receba o evento ‘ok’, o front deve:</w:t>
-      </w:r>
-    </w:p>
-    <w:p>
-      <w:pPr>
-        <w:ind w:left="360" w:firstLine="0"/>
-      </w:pPr>
-      <w:r>
-        <w:t>(emitir evento) ‘new-question’ {“roomId:0, “categoryId”:0}</w:t>
-      </w:r>
-      <w:r>
-        <w:t xml:space="preserve"> </w:t>
-      </w:r>
-    </w:p>
-    <w:p>
-      <w:pPr>
-        <w:ind w:left="360" w:firstLine="0"/>
-      </w:pPr>
-      <w:r>
-        <w:t>(receber o evento) ‘new-question’  {</w:t>
-      </w:r>
-      <w:r>
-        <w:rPr>
-          <w:i/>
-          <w:iCs/>
-        </w:rPr>
-        <w:t>payload (</w:t>
-      </w:r>
+        <w:t>maquina</w:t>
+      </w:r>
+      <w:proofErr w:type="spellEnd"/>
       <w:r>
         <w:rPr>
           <w:b/>
@@ -1152,7 +1416,101 @@
           <w:i/>
           <w:iCs/>
         </w:rPr>
-        <w:t>maquina de estado</w:t>
+        <w:t xml:space="preserve"> de estado</w:t>
+      </w:r>
+      <w:r>
+        <w:rPr>
+          <w:i/>
+          <w:iCs/>
+        </w:rPr>
+        <w:t>) descrito no fim desse arquivo</w:t>
+      </w:r>
+      <w:r>
+        <w:t>}</w:t>
+      </w:r>
+    </w:p>
+    <w:p>
+      <w:pPr>
+        <w:ind w:left="360" w:firstLine="0"/>
+      </w:pPr>
+    </w:p>
+    <w:p>
+      <w:pPr>
+        <w:ind w:left="360" w:firstLine="0"/>
+      </w:pPr>
+      <w:r>
+        <w:t>Caso receba o evento ‘ok’, o front deve:</w:t>
+      </w:r>
+    </w:p>
+    <w:p>
+      <w:pPr>
+        <w:ind w:left="360" w:firstLine="0"/>
+      </w:pPr>
+      <w:r>
+        <w:t>(emitir evento) ‘new-</w:t>
+      </w:r>
+      <w:proofErr w:type="spellStart"/>
+      <w:r>
+        <w:t>question</w:t>
+      </w:r>
+      <w:proofErr w:type="spellEnd"/>
+      <w:r>
+        <w:t>’ {“roomId:0, “categoryId”:0}</w:t>
+      </w:r>
+      <w:r>
+        <w:t xml:space="preserve"> </w:t>
+      </w:r>
+    </w:p>
+    <w:p>
+      <w:pPr>
+        <w:ind w:left="360" w:firstLine="0"/>
+      </w:pPr>
+      <w:r>
+        <w:t>(receber o evento) ‘new-</w:t>
+      </w:r>
+      <w:proofErr w:type="spellStart"/>
+      <w:r>
+        <w:t>question</w:t>
+      </w:r>
+      <w:proofErr w:type="spellEnd"/>
+      <w:r>
+        <w:t>’  {</w:t>
+      </w:r>
+      <w:proofErr w:type="spellStart"/>
+      <w:r>
+        <w:rPr>
+          <w:i/>
+          <w:iCs/>
+        </w:rPr>
+        <w:t>payload</w:t>
+      </w:r>
+      <w:proofErr w:type="spellEnd"/>
+      <w:r>
+        <w:rPr>
+          <w:i/>
+          <w:iCs/>
+        </w:rPr>
+        <w:t xml:space="preserve"> (</w:t>
+      </w:r>
+      <w:proofErr w:type="spellStart"/>
+      <w:r>
+        <w:rPr>
+          <w:b/>
+          <w:bCs/>
+          <w:i/>
+          <w:iCs/>
+        </w:rPr>
+        <w:t>maquina</w:t>
+      </w:r>
+      <w:proofErr w:type="spellEnd"/>
+      <w:r>
+        <w:rPr>
+          <w:b/>
+          <w:bCs/>
+          <w:i/>
+          <w:iCs/>
+        </w:rPr>
+        <w:t xml:space="preserve"> de estado</w:t>
       </w:r>
       <w:r>
         <w:rPr>
@@ -1178,7 +1536,15 @@
         <w:ind w:left="360" w:firstLine="0"/>
       </w:pPr>
       <w:r>
-        <w:t>Caso receba o evento ‘game-over’, significa que o jogo acabou e deve ser exibido o ranking dos jogadores.</w:t>
+        <w:t>Caso receba o evento ‘</w:t>
+      </w:r>
+      <w:proofErr w:type="spellStart"/>
+      <w:r>
+        <w:t>game-over</w:t>
+      </w:r>
+      <w:proofErr w:type="spellEnd"/>
+      <w:r>
+        <w:t>’, significa que o jogo acabou e deve ser exibido o ranking dos jogadores.</w:t>
       </w:r>
     </w:p>
     <w:p>
@@ -1285,7 +1651,15 @@
         <w:ind w:left="360" w:firstLine="0"/>
       </w:pPr>
       <w:r>
-        <w:t>(Emitir evento) ‘bet-timer’ {“roomId”:0}</w:t>
+        <w:t>(Emitir evento) ‘</w:t>
+      </w:r>
+      <w:proofErr w:type="spellStart"/>
+      <w:r>
+        <w:t>bet</w:t>
+      </w:r>
+      <w:proofErr w:type="spellEnd"/>
+      <w:r>
+        <w:t>-timer’ {“roomId”:0}</w:t>
       </w:r>
     </w:p>
     <w:p>
@@ -1307,7 +1681,23 @@
         <w:ind w:left="360" w:firstLine="0"/>
       </w:pPr>
       <w:r>
-        <w:t>O back emitirá esse evento a cada segundo ate que o tempo para responder a pergunta se esgote</w:t>
+        <w:t xml:space="preserve">O </w:t>
+      </w:r>
+      <w:proofErr w:type="spellStart"/>
+      <w:r>
+        <w:t>back</w:t>
+      </w:r>
+      <w:proofErr w:type="spellEnd"/>
+      <w:r>
+        <w:t xml:space="preserve"> emitirá esse evento a cada segundo </w:t>
+      </w:r>
+      <w:proofErr w:type="spellStart"/>
+      <w:r>
+        <w:t>ate</w:t>
+      </w:r>
+      <w:proofErr w:type="spellEnd"/>
+      <w:r>
+        <w:t xml:space="preserve"> que o tempo para responder a pergunta se esgote</w:t>
       </w:r>
     </w:p>
     <w:p>
@@ -1339,9 +1729,11 @@
       <w:r>
         <w:t>(Emitir evento) ‘</w:t>
       </w:r>
+      <w:proofErr w:type="spellStart"/>
       <w:r>
         <w:t>bet</w:t>
       </w:r>
+      <w:proofErr w:type="spellEnd"/>
       <w:r>
         <w:t>’ {“roomId”:0, “</w:t>
       </w:r>
@@ -1349,7 +1741,23 @@
         <w:t>bet</w:t>
       </w:r>
       <w:r>
-        <w:t>”:2, “upVote”: true}</w:t>
+        <w:t>”:2, “</w:t>
+      </w:r>
+      <w:proofErr w:type="spellStart"/>
+      <w:r>
+        <w:t>upVote</w:t>
+      </w:r>
+      <w:proofErr w:type="spellEnd"/>
+      <w:r>
+        <w:t xml:space="preserve">”: </w:t>
+      </w:r>
+      <w:proofErr w:type="spellStart"/>
+      <w:r>
+        <w:t>true</w:t>
+      </w:r>
+      <w:proofErr w:type="spellEnd"/>
+      <w:r>
+        <w:t>}</w:t>
       </w:r>
     </w:p>
     <w:p>
@@ -1359,9 +1767,11 @@
         </w:pBdr>
         <w:ind w:left="360" w:firstLine="0"/>
       </w:pPr>
+      <w:proofErr w:type="spellStart"/>
       <w:r>
         <w:t>bet</w:t>
       </w:r>
+      <w:proofErr w:type="spellEnd"/>
       <w:r>
         <w:t xml:space="preserve"> = valor da aposta</w:t>
       </w:r>
@@ -1373,18 +1783,33 @@
         </w:pBdr>
         <w:ind w:left="360" w:firstLine="0"/>
       </w:pPr>
-      <w:r>
-        <w:t xml:space="preserve">upVote = apostar </w:t>
-      </w:r>
-      <w:r>
-        <w:t>que o jogador da vez irá acertar (retorna boolea</w:t>
+      <w:proofErr w:type="spellStart"/>
+      <w:r>
+        <w:t>upVote</w:t>
+      </w:r>
+      <w:proofErr w:type="spellEnd"/>
+      <w:r>
+        <w:t xml:space="preserve"> = apostar </w:t>
+      </w:r>
+      <w:r>
+        <w:t xml:space="preserve">que o jogador da vez irá acertar (retorna </w:t>
+      </w:r>
+      <w:proofErr w:type="spellStart"/>
+      <w:r>
+        <w:t>boolea</w:t>
       </w:r>
       <w:r>
         <w:t>n</w:t>
       </w:r>
-      <w:r>
-        <w:t>) – caso seja o jogador da vez, sempre retornar true</w:t>
-      </w:r>
+      <w:proofErr w:type="spellEnd"/>
+      <w:r>
+        <w:t xml:space="preserve">) – caso seja o jogador da vez, sempre retornar </w:t>
+      </w:r>
+      <w:proofErr w:type="spellStart"/>
+      <w:r>
+        <w:t>true</w:t>
+      </w:r>
+      <w:proofErr w:type="spellEnd"/>
       <w:r>
         <w:t xml:space="preserve"> </w:t>
       </w:r>
@@ -1505,7 +1930,15 @@
         <w:ind w:left="360" w:firstLine="0"/>
       </w:pPr>
       <w:r>
-        <w:t>(Emitir evento) ‘question-timer’ {“roomId”:0}</w:t>
+        <w:t>(Emitir evento) ‘</w:t>
+      </w:r>
+      <w:proofErr w:type="spellStart"/>
+      <w:r>
+        <w:t>question</w:t>
+      </w:r>
+      <w:proofErr w:type="spellEnd"/>
+      <w:r>
+        <w:t>-timer’ {“roomId”:0}</w:t>
       </w:r>
     </w:p>
     <w:p>
@@ -1539,7 +1972,23 @@
         <w:ind w:left="360" w:firstLine="0"/>
       </w:pPr>
       <w:r>
-        <w:t>O back emitirá esse evento a cada segundo ate que o tempo para responder a pergunta se esgote</w:t>
+        <w:t xml:space="preserve">O </w:t>
+      </w:r>
+      <w:proofErr w:type="spellStart"/>
+      <w:r>
+        <w:t>back</w:t>
+      </w:r>
+      <w:proofErr w:type="spellEnd"/>
+      <w:r>
+        <w:t xml:space="preserve"> emitirá esse evento a cada segundo </w:t>
+      </w:r>
+      <w:proofErr w:type="spellStart"/>
+      <w:r>
+        <w:t>ate</w:t>
+      </w:r>
+      <w:proofErr w:type="spellEnd"/>
+      <w:r>
+        <w:t xml:space="preserve"> que o tempo para responder a pergunta se esgote</w:t>
       </w:r>
     </w:p>
     <w:p>
@@ -1572,10 +2021,26 @@
         <w:ind w:left="360" w:firstLine="0"/>
       </w:pPr>
       <w:r>
-        <w:t xml:space="preserve">(Emitir evento) ‘answer’ {“roomId:0, </w:t>
-      </w:r>
-      <w:r>
-        <w:t xml:space="preserve">“questionId’: 25, </w:t>
+        <w:t>(Emitir evento) ‘</w:t>
+      </w:r>
+      <w:proofErr w:type="spellStart"/>
+      <w:r>
+        <w:t>answer</w:t>
+      </w:r>
+      <w:proofErr w:type="spellEnd"/>
+      <w:r>
+        <w:t xml:space="preserve">’ {“roomId:0, </w:t>
+      </w:r>
+      <w:r>
+        <w:t>“</w:t>
+      </w:r>
+      <w:proofErr w:type="spellStart"/>
+      <w:r>
+        <w:t>questionId</w:t>
+      </w:r>
+      <w:proofErr w:type="spellEnd"/>
+      <w:r>
+        <w:t xml:space="preserve">’: 25, </w:t>
       </w:r>
       <w:r>
         <w:t>“answer”:1</w:t>
@@ -1609,22 +2074,56 @@
         <w:ind w:left="360" w:firstLine="0"/>
       </w:pPr>
       <w:r>
-        <w:t xml:space="preserve">(Receber evento) ‘round-results’ </w:t>
+        <w:t>(Receber evento) ‘round-</w:t>
+      </w:r>
+      <w:proofErr w:type="spellStart"/>
+      <w:r>
+        <w:t>results</w:t>
+      </w:r>
+      <w:proofErr w:type="spellEnd"/>
+      <w:r>
+        <w:t xml:space="preserve">’ </w:t>
       </w:r>
       <w:r>
         <w:rPr>
           <w:i/>
           <w:iCs/>
         </w:rPr>
-        <w:t xml:space="preserve">{ Payload </w:t>
-      </w:r>
+        <w:t xml:space="preserve">{ </w:t>
+      </w:r>
+      <w:proofErr w:type="spellStart"/>
+      <w:r>
+        <w:rPr>
+          <w:i/>
+          <w:iCs/>
+        </w:rPr>
+        <w:t>Payload</w:t>
+      </w:r>
+      <w:proofErr w:type="spellEnd"/>
+      <w:r>
+        <w:rPr>
+          <w:i/>
+          <w:iCs/>
+        </w:rPr>
+        <w:t xml:space="preserve"> </w:t>
+      </w:r>
+      <w:proofErr w:type="spellStart"/>
       <w:r>
         <w:rPr>
           <w:i/>
           <w:iCs/>
           <w:color w:val="7030A0"/>
         </w:rPr>
-        <w:t>room completo</w:t>
+        <w:t>room</w:t>
+      </w:r>
+      <w:proofErr w:type="spellEnd"/>
+      <w:r>
+        <w:rPr>
+          <w:i/>
+          <w:iCs/>
+          <w:color w:val="7030A0"/>
+        </w:rPr>
+        <w:t xml:space="preserve"> completo</w:t>
       </w:r>
       <w:r>
         <w:rPr>
@@ -1653,7 +2152,15 @@
         <w:ind w:left="360" w:firstLine="0"/>
       </w:pPr>
       <w:r>
-        <w:t xml:space="preserve">Na propriedade ‘correctAnswer’, será retornado a alternativa correta, dessa forma o front poderá informar qual a alternativa correta e saberá se o jogador acertou ou errou. </w:t>
+        <w:t>Na propriedade ‘</w:t>
+      </w:r>
+      <w:proofErr w:type="spellStart"/>
+      <w:r>
+        <w:t>correctAnswer</w:t>
+      </w:r>
+      <w:proofErr w:type="spellEnd"/>
+      <w:r>
+        <w:t xml:space="preserve">’, será retornado a alternativa correta, dessa forma o front poderá informar qual a alternativa correta e saberá se o jogador acertou ou errou. </w:t>
       </w:r>
     </w:p>
     <w:p>
@@ -1680,16 +2187,7 @@
         <w:ind w:left="360" w:firstLine="0"/>
       </w:pPr>
       <w:r>
-        <w:t>[CASO O TEMPO SE</w:t>
-      </w:r>
-      <w:r>
-        <w:t xml:space="preserve"> ESGOT</w:t>
-      </w:r>
-      <w:r>
-        <w:t>E E O JOGADOR NÃO CLIQUE EM UMA ALTERNATIVA</w:t>
-      </w:r>
-      <w:r>
-        <w:t>]</w:t>
+        <w:t>[CASO O TEMPO SE ESGOTE E O JOGADOR NÃO CLIQUE EM UMA ALTERNATIVA]</w:t>
       </w:r>
     </w:p>
     <w:p>
@@ -1707,7 +2205,15 @@
         <w:t>time-over</w:t>
       </w:r>
       <w:r>
-        <w:t xml:space="preserve"> {“roomId:0, “questionId’: 25} </w:t>
+        <w:t xml:space="preserve"> {“roomId:0, “</w:t>
+      </w:r>
+      <w:proofErr w:type="spellStart"/>
+      <w:r>
+        <w:t>questionId</w:t>
+      </w:r>
+      <w:proofErr w:type="spellEnd"/>
+      <w:r>
+        <w:t xml:space="preserve">’: 25} </w:t>
       </w:r>
     </w:p>
     <w:p>
@@ -1726,7 +2232,15 @@
         <w:ind w:left="360" w:firstLine="0"/>
       </w:pPr>
       <w:r>
-        <w:t xml:space="preserve">(Receber evento) ‘round-results’ </w:t>
+        <w:t>(Receber evento) ‘round-</w:t>
+      </w:r>
+      <w:proofErr w:type="spellStart"/>
+      <w:r>
+        <w:t>results</w:t>
+      </w:r>
+      <w:proofErr w:type="spellEnd"/>
+      <w:r>
+        <w:t xml:space="preserve">’ </w:t>
       </w:r>
       <w:r>
         <w:rPr>
@@ -1742,20 +2256,39 @@
         </w:rPr>
         <w:t xml:space="preserve"> </w:t>
       </w:r>
+      <w:proofErr w:type="spellStart"/>
       <w:r>
         <w:rPr>
           <w:i/>
           <w:iCs/>
         </w:rPr>
-        <w:t xml:space="preserve">Payload </w:t>
-      </w:r>
+        <w:t>Payload</w:t>
+      </w:r>
+      <w:proofErr w:type="spellEnd"/>
+      <w:r>
+        <w:rPr>
+          <w:i/>
+          <w:iCs/>
+        </w:rPr>
+        <w:t xml:space="preserve"> </w:t>
+      </w:r>
+      <w:proofErr w:type="spellStart"/>
       <w:r>
         <w:rPr>
           <w:i/>
           <w:iCs/>
           <w:color w:val="7030A0"/>
         </w:rPr>
-        <w:t>room completo</w:t>
+        <w:t>room</w:t>
+      </w:r>
+      <w:proofErr w:type="spellEnd"/>
+      <w:r>
+        <w:rPr>
+          <w:i/>
+          <w:iCs/>
+          <w:color w:val="7030A0"/>
+        </w:rPr>
+        <w:t xml:space="preserve"> completo</w:t>
       </w:r>
       <w:r>
         <w:rPr>
@@ -1791,21 +2324,45 @@
         <w:ind w:left="360" w:firstLine="0"/>
       </w:pPr>
       <w:r>
-        <w:t xml:space="preserve">Na propriedade ‘correctAnswer’, será retornado a alternativa correta, dessa forma o front poderá informar qual a alternativa correta e saberá se o jogador acertou ou errou. </w:t>
-      </w:r>
-    </w:p>
-    <w:p>
-      <w:pPr>
-        <w:ind w:firstLine="0"/>
-      </w:pPr>
-      <w:r>
-        <w:t xml:space="preserve">Exemplo do Payload </w:t>
-      </w:r>
+        <w:t>Na propriedade ‘</w:t>
+      </w:r>
+      <w:proofErr w:type="spellStart"/>
+      <w:r>
+        <w:t>correctAnswer</w:t>
+      </w:r>
+      <w:proofErr w:type="spellEnd"/>
+      <w:r>
+        <w:t xml:space="preserve">’, será retornado a alternativa correta, dessa forma o front poderá informar qual a alternativa correta e saberá se o jogador acertou ou errou. </w:t>
+      </w:r>
+    </w:p>
+    <w:p>
+      <w:pPr>
+        <w:ind w:firstLine="0"/>
+      </w:pPr>
+      <w:r>
+        <w:t xml:space="preserve">Exemplo do </w:t>
+      </w:r>
+      <w:proofErr w:type="spellStart"/>
+      <w:r>
+        <w:t>Payload</w:t>
+      </w:r>
+      <w:proofErr w:type="spellEnd"/>
+      <w:r>
+        <w:t xml:space="preserve"> </w:t>
+      </w:r>
+      <w:proofErr w:type="spellStart"/>
       <w:r>
         <w:rPr>
           <w:color w:val="7030A0"/>
         </w:rPr>
-        <w:t>room completo</w:t>
+        <w:t>room</w:t>
+      </w:r>
+      <w:proofErr w:type="spellEnd"/>
+      <w:r>
+        <w:rPr>
+          <w:color w:val="7030A0"/>
+        </w:rPr>
+        <w:t xml:space="preserve"> completo</w:t>
       </w:r>
       <w:r>
         <w:t>:</w:t>
@@ -2070,7 +2627,29 @@
           <w:szCs w:val="20"/>
           <w:lang w:eastAsia="pt-BR"/>
         </w:rPr>
-        <w:t>"question"</w:t>
+        <w:t>"</w:t>
+      </w:r>
+      <w:proofErr w:type="spellStart"/>
+      <w:r>
+        <w:rPr>
+          <w:rFonts w:ascii="inherit" w:eastAsia="Times New Roman" w:hAnsi="inherit" w:cs="Courier New"/>
+          <w:color w:val="4A4A4A"/>
+          <w:sz w:val="20"/>
+          <w:szCs w:val="20"/>
+          <w:lang w:eastAsia="pt-BR"/>
+        </w:rPr>
+        <w:t>question</w:t>
+      </w:r>
+      <w:proofErr w:type="spellEnd"/>
+      <w:r>
+        <w:rPr>
+          <w:rFonts w:ascii="inherit" w:eastAsia="Times New Roman" w:hAnsi="inherit" w:cs="Courier New"/>
+          <w:color w:val="4A4A4A"/>
+          <w:sz w:val="20"/>
+          <w:szCs w:val="20"/>
+          <w:lang w:eastAsia="pt-BR"/>
+        </w:rPr>
+        <w:t>"</w:t>
       </w:r>
       <w:r>
         <w:rPr>
@@ -2216,7 +2795,29 @@
           <w:szCs w:val="20"/>
           <w:lang w:eastAsia="pt-BR"/>
         </w:rPr>
-        <w:t>"category"</w:t>
+        <w:t>"</w:t>
+      </w:r>
+      <w:proofErr w:type="spellStart"/>
+      <w:r>
+        <w:rPr>
+          <w:rFonts w:ascii="inherit" w:eastAsia="Times New Roman" w:hAnsi="inherit" w:cs="Courier New"/>
+          <w:color w:val="4A4A4A"/>
+          <w:sz w:val="20"/>
+          <w:szCs w:val="20"/>
+          <w:lang w:eastAsia="pt-BR"/>
+        </w:rPr>
+        <w:t>category</w:t>
+      </w:r>
+      <w:proofErr w:type="spellEnd"/>
+      <w:r>
+        <w:rPr>
+          <w:rFonts w:ascii="inherit" w:eastAsia="Times New Roman" w:hAnsi="inherit" w:cs="Courier New"/>
+          <w:color w:val="4A4A4A"/>
+          <w:sz w:val="20"/>
+          <w:szCs w:val="20"/>
+          <w:lang w:eastAsia="pt-BR"/>
+        </w:rPr>
+        <w:t>"</w:t>
       </w:r>
       <w:r>
         <w:rPr>
@@ -2299,7 +2900,29 @@
           <w:szCs w:val="20"/>
           <w:lang w:eastAsia="pt-BR"/>
         </w:rPr>
-        <w:t>"question"</w:t>
+        <w:t>"</w:t>
+      </w:r>
+      <w:proofErr w:type="spellStart"/>
+      <w:r>
+        <w:rPr>
+          <w:rFonts w:ascii="inherit" w:eastAsia="Times New Roman" w:hAnsi="inherit" w:cs="Courier New"/>
+          <w:color w:val="4A4A4A"/>
+          <w:sz w:val="20"/>
+          <w:szCs w:val="20"/>
+          <w:lang w:eastAsia="pt-BR"/>
+        </w:rPr>
+        <w:t>question</w:t>
+      </w:r>
+      <w:proofErr w:type="spellEnd"/>
+      <w:r>
+        <w:rPr>
+          <w:rFonts w:ascii="inherit" w:eastAsia="Times New Roman" w:hAnsi="inherit" w:cs="Courier New"/>
+          <w:color w:val="4A4A4A"/>
+          <w:sz w:val="20"/>
+          <w:szCs w:val="20"/>
+          <w:lang w:eastAsia="pt-BR"/>
+        </w:rPr>
+        <w:t>"</w:t>
       </w:r>
       <w:r>
         <w:rPr>
@@ -2319,7 +2942,95 @@
           <w:szCs w:val="20"/>
           <w:lang w:eastAsia="pt-BR"/>
         </w:rPr>
-        <w:t>"biru biru du biruleibi"</w:t>
+        <w:t>"</w:t>
+      </w:r>
+      <w:proofErr w:type="spellStart"/>
+      <w:r>
+        <w:rPr>
+          <w:rFonts w:ascii="inherit" w:eastAsia="Times New Roman" w:hAnsi="inherit" w:cs="Courier New"/>
+          <w:color w:val="777777"/>
+          <w:sz w:val="20"/>
+          <w:szCs w:val="20"/>
+          <w:lang w:eastAsia="pt-BR"/>
+        </w:rPr>
+        <w:t>biru</w:t>
+      </w:r>
+      <w:proofErr w:type="spellEnd"/>
+      <w:r>
+        <w:rPr>
+          <w:rFonts w:ascii="inherit" w:eastAsia="Times New Roman" w:hAnsi="inherit" w:cs="Courier New"/>
+          <w:color w:val="777777"/>
+          <w:sz w:val="20"/>
+          <w:szCs w:val="20"/>
+          <w:lang w:eastAsia="pt-BR"/>
+        </w:rPr>
+        <w:t xml:space="preserve"> </w:t>
+      </w:r>
+      <w:proofErr w:type="spellStart"/>
+      <w:r>
+        <w:rPr>
+          <w:rFonts w:ascii="inherit" w:eastAsia="Times New Roman" w:hAnsi="inherit" w:cs="Courier New"/>
+          <w:color w:val="777777"/>
+          <w:sz w:val="20"/>
+          <w:szCs w:val="20"/>
+          <w:lang w:eastAsia="pt-BR"/>
+        </w:rPr>
+        <w:t>biru</w:t>
+      </w:r>
+      <w:proofErr w:type="spellEnd"/>
+      <w:r>
+        <w:rPr>
+          <w:rFonts w:ascii="inherit" w:eastAsia="Times New Roman" w:hAnsi="inherit" w:cs="Courier New"/>
+          <w:color w:val="777777"/>
+          <w:sz w:val="20"/>
+          <w:szCs w:val="20"/>
+          <w:lang w:eastAsia="pt-BR"/>
+        </w:rPr>
+        <w:t xml:space="preserve"> </w:t>
+      </w:r>
+      <w:proofErr w:type="spellStart"/>
+      <w:r>
+        <w:rPr>
+          <w:rFonts w:ascii="inherit" w:eastAsia="Times New Roman" w:hAnsi="inherit" w:cs="Courier New"/>
+          <w:color w:val="777777"/>
+          <w:sz w:val="20"/>
+          <w:szCs w:val="20"/>
+          <w:lang w:eastAsia="pt-BR"/>
+        </w:rPr>
+        <w:t>du</w:t>
+      </w:r>
+      <w:proofErr w:type="spellEnd"/>
+      <w:r>
+        <w:rPr>
+          <w:rFonts w:ascii="inherit" w:eastAsia="Times New Roman" w:hAnsi="inherit" w:cs="Courier New"/>
+          <w:color w:val="777777"/>
+          <w:sz w:val="20"/>
+          <w:szCs w:val="20"/>
+          <w:lang w:eastAsia="pt-BR"/>
+        </w:rPr>
+        <w:t xml:space="preserve"> </w:t>
+      </w:r>
+      <w:proofErr w:type="spellStart"/>
+      <w:r>
+        <w:rPr>
+          <w:rFonts w:ascii="inherit" w:eastAsia="Times New Roman" w:hAnsi="inherit" w:cs="Courier New"/>
+          <w:color w:val="777777"/>
+          <w:sz w:val="20"/>
+          <w:szCs w:val="20"/>
+          <w:lang w:eastAsia="pt-BR"/>
+        </w:rPr>
+        <w:t>biruleibi</w:t>
+      </w:r>
+      <w:proofErr w:type="spellEnd"/>
+      <w:r>
+        <w:rPr>
+          <w:rFonts w:ascii="inherit" w:eastAsia="Times New Roman" w:hAnsi="inherit" w:cs="Courier New"/>
+          <w:color w:val="777777"/>
+          <w:sz w:val="20"/>
+          <w:szCs w:val="20"/>
+          <w:lang w:eastAsia="pt-BR"/>
+        </w:rPr>
+        <w:t>"</w:t>
       </w:r>
       <w:r>
         <w:rPr>
@@ -2382,7 +3093,18 @@
           <w:szCs w:val="20"/>
           <w:lang w:eastAsia="pt-BR"/>
         </w:rPr>
-        <w:t>"a"</w:t>
+        <w:t>"</w:t>
+      </w:r>
+      <w:proofErr w:type="spellStart"/>
+      <w:r>
+        <w:rPr>
+          <w:rFonts w:ascii="inherit" w:eastAsia="Times New Roman" w:hAnsi="inherit" w:cs="Courier New"/>
+          <w:color w:val="4A4A4A"/>
+          <w:sz w:val="20"/>
+          <w:szCs w:val="20"/>
+          <w:lang w:eastAsia="pt-BR"/>
+        </w:rPr>
+        <w:t>a"</w:t>
       </w:r>
       <w:r>
         <w:rPr>
@@ -2402,7 +3124,18 @@
           <w:szCs w:val="20"/>
           <w:lang w:eastAsia="pt-BR"/>
         </w:rPr>
-        <w:t>"sim"</w:t>
+        <w:t>"sim</w:t>
+      </w:r>
+      <w:proofErr w:type="spellEnd"/>
+      <w:r>
+        <w:rPr>
+          <w:rFonts w:ascii="inherit" w:eastAsia="Times New Roman" w:hAnsi="inherit" w:cs="Courier New"/>
+          <w:color w:val="777777"/>
+          <w:sz w:val="20"/>
+          <w:szCs w:val="20"/>
+          <w:lang w:eastAsia="pt-BR"/>
+        </w:rPr>
+        <w:t>"</w:t>
       </w:r>
       <w:r>
         <w:rPr>
@@ -2485,7 +3218,29 @@
           <w:szCs w:val="20"/>
           <w:lang w:eastAsia="pt-BR"/>
         </w:rPr>
-        <w:t>"nao"</w:t>
+        <w:t>"</w:t>
+      </w:r>
+      <w:proofErr w:type="spellStart"/>
+      <w:r>
+        <w:rPr>
+          <w:rFonts w:ascii="inherit" w:eastAsia="Times New Roman" w:hAnsi="inherit" w:cs="Courier New"/>
+          <w:color w:val="777777"/>
+          <w:sz w:val="20"/>
+          <w:szCs w:val="20"/>
+          <w:lang w:eastAsia="pt-BR"/>
+        </w:rPr>
+        <w:t>nao</w:t>
+      </w:r>
+      <w:proofErr w:type="spellEnd"/>
+      <w:r>
+        <w:rPr>
+          <w:rFonts w:ascii="inherit" w:eastAsia="Times New Roman" w:hAnsi="inherit" w:cs="Courier New"/>
+          <w:color w:val="777777"/>
+          <w:sz w:val="20"/>
+          <w:szCs w:val="20"/>
+          <w:lang w:eastAsia="pt-BR"/>
+        </w:rPr>
+        <w:t>"</w:t>
       </w:r>
       <w:r>
         <w:rPr>
@@ -2548,7 +3303,18 @@
           <w:szCs w:val="20"/>
           <w:lang w:eastAsia="pt-BR"/>
         </w:rPr>
-        <w:t>"c"</w:t>
+        <w:t>"</w:t>
+      </w:r>
+      <w:proofErr w:type="spellStart"/>
+      <w:r>
+        <w:rPr>
+          <w:rFonts w:ascii="inherit" w:eastAsia="Times New Roman" w:hAnsi="inherit" w:cs="Courier New"/>
+          <w:color w:val="4A4A4A"/>
+          <w:sz w:val="20"/>
+          <w:szCs w:val="20"/>
+          <w:lang w:eastAsia="pt-BR"/>
+        </w:rPr>
+        <w:t>c"</w:t>
       </w:r>
       <w:r>
         <w:rPr>
@@ -2568,7 +3334,18 @@
           <w:szCs w:val="20"/>
           <w:lang w:eastAsia="pt-BR"/>
         </w:rPr>
-        <w:t>"talvez"</w:t>
+        <w:t>"talvez</w:t>
+      </w:r>
+      <w:proofErr w:type="spellEnd"/>
+      <w:r>
+        <w:rPr>
+          <w:rFonts w:ascii="inherit" w:eastAsia="Times New Roman" w:hAnsi="inherit" w:cs="Courier New"/>
+          <w:color w:val="777777"/>
+          <w:sz w:val="20"/>
+          <w:szCs w:val="20"/>
+          <w:lang w:eastAsia="pt-BR"/>
+        </w:rPr>
+        <w:t>"</w:t>
       </w:r>
       <w:r>
         <w:rPr>
@@ -2631,7 +3408,18 @@
           <w:szCs w:val="20"/>
           <w:lang w:eastAsia="pt-BR"/>
         </w:rPr>
-        <w:t>"d"</w:t>
+        <w:t>"</w:t>
+      </w:r>
+      <w:proofErr w:type="spellStart"/>
+      <w:r>
+        <w:rPr>
+          <w:rFonts w:ascii="inherit" w:eastAsia="Times New Roman" w:hAnsi="inherit" w:cs="Courier New"/>
+          <w:color w:val="4A4A4A"/>
+          <w:sz w:val="20"/>
+          <w:szCs w:val="20"/>
+          <w:lang w:eastAsia="pt-BR"/>
+        </w:rPr>
+        <w:t>d"</w:t>
       </w:r>
       <w:r>
         <w:rPr>
@@ -2651,7 +3439,18 @@
           <w:szCs w:val="20"/>
           <w:lang w:eastAsia="pt-BR"/>
         </w:rPr>
-        <w:t>"com certeza"</w:t>
+        <w:t>"com</w:t>
+      </w:r>
+      <w:proofErr w:type="spellEnd"/>
+      <w:r>
+        <w:rPr>
+          <w:rFonts w:ascii="inherit" w:eastAsia="Times New Roman" w:hAnsi="inherit" w:cs="Courier New"/>
+          <w:color w:val="777777"/>
+          <w:sz w:val="20"/>
+          <w:szCs w:val="20"/>
+          <w:lang w:eastAsia="pt-BR"/>
+        </w:rPr>
+        <w:t xml:space="preserve"> certeza"</w:t>
       </w:r>
     </w:p>
     <w:p>
@@ -2936,7 +3735,29 @@
           <w:szCs w:val="20"/>
           <w:lang w:eastAsia="pt-BR"/>
         </w:rPr>
-        <w:t>"playerName"</w:t>
+        <w:t>"</w:t>
+      </w:r>
+      <w:proofErr w:type="spellStart"/>
+      <w:r>
+        <w:rPr>
+          <w:rFonts w:ascii="inherit" w:eastAsia="Times New Roman" w:hAnsi="inherit" w:cs="Courier New"/>
+          <w:color w:val="4A4A4A"/>
+          <w:sz w:val="20"/>
+          <w:szCs w:val="20"/>
+          <w:lang w:eastAsia="pt-BR"/>
+        </w:rPr>
+        <w:t>playerName</w:t>
+      </w:r>
+      <w:proofErr w:type="spellEnd"/>
+      <w:r>
+        <w:rPr>
+          <w:rFonts w:ascii="inherit" w:eastAsia="Times New Roman" w:hAnsi="inherit" w:cs="Courier New"/>
+          <w:color w:val="4A4A4A"/>
+          <w:sz w:val="20"/>
+          <w:szCs w:val="20"/>
+          <w:lang w:eastAsia="pt-BR"/>
+        </w:rPr>
+        <w:t>"</w:t>
       </w:r>
       <w:r>
         <w:rPr>
@@ -2956,7 +3777,29 @@
           <w:szCs w:val="20"/>
           <w:lang w:eastAsia="pt-BR"/>
         </w:rPr>
-        <w:t>"roberval"</w:t>
+        <w:t>"</w:t>
+      </w:r>
+      <w:proofErr w:type="spellStart"/>
+      <w:r>
+        <w:rPr>
+          <w:rFonts w:ascii="inherit" w:eastAsia="Times New Roman" w:hAnsi="inherit" w:cs="Courier New"/>
+          <w:color w:val="777777"/>
+          <w:sz w:val="20"/>
+          <w:szCs w:val="20"/>
+          <w:lang w:eastAsia="pt-BR"/>
+        </w:rPr>
+        <w:t>roberval</w:t>
+      </w:r>
+      <w:proofErr w:type="spellEnd"/>
+      <w:r>
+        <w:rPr>
+          <w:rFonts w:ascii="inherit" w:eastAsia="Times New Roman" w:hAnsi="inherit" w:cs="Courier New"/>
+          <w:color w:val="777777"/>
+          <w:sz w:val="20"/>
+          <w:szCs w:val="20"/>
+          <w:lang w:eastAsia="pt-BR"/>
+        </w:rPr>
+        <w:t>"</w:t>
       </w:r>
       <w:r>
         <w:rPr>
@@ -3268,7 +4111,29 @@
           <w:szCs w:val="20"/>
           <w:lang w:eastAsia="pt-BR"/>
         </w:rPr>
-        <w:t>"upVote"</w:t>
+        <w:t>"</w:t>
+      </w:r>
+      <w:proofErr w:type="spellStart"/>
+      <w:r>
+        <w:rPr>
+          <w:rFonts w:ascii="inherit" w:eastAsia="Times New Roman" w:hAnsi="inherit" w:cs="Courier New"/>
+          <w:color w:val="4A4A4A"/>
+          <w:sz w:val="20"/>
+          <w:szCs w:val="20"/>
+          <w:lang w:eastAsia="pt-BR"/>
+        </w:rPr>
+        <w:t>upVote</w:t>
+      </w:r>
+      <w:proofErr w:type="spellEnd"/>
+      <w:r>
+        <w:rPr>
+          <w:rFonts w:ascii="inherit" w:eastAsia="Times New Roman" w:hAnsi="inherit" w:cs="Courier New"/>
+          <w:color w:val="4A4A4A"/>
+          <w:sz w:val="20"/>
+          <w:szCs w:val="20"/>
+          <w:lang w:eastAsia="pt-BR"/>
+        </w:rPr>
+        <w:t>"</w:t>
       </w:r>
       <w:r>
         <w:rPr>
@@ -3280,6 +4145,7 @@
         </w:rPr>
         <w:t>:</w:t>
       </w:r>
+      <w:proofErr w:type="spellStart"/>
       <w:r>
         <w:rPr>
           <w:rFonts w:ascii="inherit" w:eastAsia="Times New Roman" w:hAnsi="inherit" w:cs="Courier New"/>
@@ -3290,6 +4156,7 @@
         </w:rPr>
         <w:t>true</w:t>
       </w:r>
+      <w:proofErr w:type="spellEnd"/>
       <w:r>
         <w:rPr>
           <w:rFonts w:ascii="inherit" w:eastAsia="Times New Roman" w:hAnsi="inherit" w:cs="Courier New"/>
@@ -3351,7 +4218,29 @@
           <w:szCs w:val="20"/>
           <w:lang w:eastAsia="pt-BR"/>
         </w:rPr>
-        <w:t>"isPtresent"</w:t>
+        <w:t>"</w:t>
+      </w:r>
+      <w:proofErr w:type="spellStart"/>
+      <w:r>
+        <w:rPr>
+          <w:rFonts w:ascii="inherit" w:eastAsia="Times New Roman" w:hAnsi="inherit" w:cs="Courier New"/>
+          <w:color w:val="4A4A4A"/>
+          <w:sz w:val="20"/>
+          <w:szCs w:val="20"/>
+          <w:lang w:eastAsia="pt-BR"/>
+        </w:rPr>
+        <w:t>isPtresent</w:t>
+      </w:r>
+      <w:proofErr w:type="spellEnd"/>
+      <w:r>
+        <w:rPr>
+          <w:rFonts w:ascii="inherit" w:eastAsia="Times New Roman" w:hAnsi="inherit" w:cs="Courier New"/>
+          <w:color w:val="4A4A4A"/>
+          <w:sz w:val="20"/>
+          <w:szCs w:val="20"/>
+          <w:lang w:eastAsia="pt-BR"/>
+        </w:rPr>
+        <w:t>"</w:t>
       </w:r>
       <w:r>
         <w:rPr>
@@ -3363,6 +4252,7 @@
         </w:rPr>
         <w:t>:</w:t>
       </w:r>
+      <w:proofErr w:type="spellStart"/>
       <w:r>
         <w:rPr>
           <w:rFonts w:ascii="inherit" w:eastAsia="Times New Roman" w:hAnsi="inherit" w:cs="Courier New"/>
@@ -3373,6 +4263,7 @@
         </w:rPr>
         <w:t>true</w:t>
       </w:r>
+      <w:proofErr w:type="spellEnd"/>
     </w:p>
     <w:p>
       <w:pPr>
@@ -3593,7 +4484,29 @@
           <w:szCs w:val="20"/>
           <w:lang w:eastAsia="pt-BR"/>
         </w:rPr>
-        <w:t>"playerName"</w:t>
+        <w:t>"</w:t>
+      </w:r>
+      <w:proofErr w:type="spellStart"/>
+      <w:r>
+        <w:rPr>
+          <w:rFonts w:ascii="inherit" w:eastAsia="Times New Roman" w:hAnsi="inherit" w:cs="Courier New"/>
+          <w:color w:val="4A4A4A"/>
+          <w:sz w:val="20"/>
+          <w:szCs w:val="20"/>
+          <w:lang w:eastAsia="pt-BR"/>
+        </w:rPr>
+        <w:t>playerName</w:t>
+      </w:r>
+      <w:proofErr w:type="spellEnd"/>
+      <w:r>
+        <w:rPr>
+          <w:rFonts w:ascii="inherit" w:eastAsia="Times New Roman" w:hAnsi="inherit" w:cs="Courier New"/>
+          <w:color w:val="4A4A4A"/>
+          <w:sz w:val="20"/>
+          <w:szCs w:val="20"/>
+          <w:lang w:eastAsia="pt-BR"/>
+        </w:rPr>
+        <w:t>"</w:t>
       </w:r>
       <w:r>
         <w:rPr>
@@ -3613,7 +4526,29 @@
           <w:szCs w:val="20"/>
           <w:lang w:eastAsia="pt-BR"/>
         </w:rPr>
-        <w:t>"tobias"</w:t>
+        <w:t>"</w:t>
+      </w:r>
+      <w:proofErr w:type="spellStart"/>
+      <w:r>
+        <w:rPr>
+          <w:rFonts w:ascii="inherit" w:eastAsia="Times New Roman" w:hAnsi="inherit" w:cs="Courier New"/>
+          <w:color w:val="777777"/>
+          <w:sz w:val="20"/>
+          <w:szCs w:val="20"/>
+          <w:lang w:eastAsia="pt-BR"/>
+        </w:rPr>
+        <w:t>tobias</w:t>
+      </w:r>
+      <w:proofErr w:type="spellEnd"/>
+      <w:r>
+        <w:rPr>
+          <w:rFonts w:ascii="inherit" w:eastAsia="Times New Roman" w:hAnsi="inherit" w:cs="Courier New"/>
+          <w:color w:val="777777"/>
+          <w:sz w:val="20"/>
+          <w:szCs w:val="20"/>
+          <w:lang w:eastAsia="pt-BR"/>
+        </w:rPr>
+        <w:t>"</w:t>
       </w:r>
       <w:r>
         <w:rPr>
@@ -3925,7 +4860,29 @@
           <w:szCs w:val="20"/>
           <w:lang w:eastAsia="pt-BR"/>
         </w:rPr>
-        <w:t>"upVote"</w:t>
+        <w:t>"</w:t>
+      </w:r>
+      <w:proofErr w:type="spellStart"/>
+      <w:r>
+        <w:rPr>
+          <w:rFonts w:ascii="inherit" w:eastAsia="Times New Roman" w:hAnsi="inherit" w:cs="Courier New"/>
+          <w:color w:val="4A4A4A"/>
+          <w:sz w:val="20"/>
+          <w:szCs w:val="20"/>
+          <w:lang w:eastAsia="pt-BR"/>
+        </w:rPr>
+        <w:t>upVote</w:t>
+      </w:r>
+      <w:proofErr w:type="spellEnd"/>
+      <w:r>
+        <w:rPr>
+          <w:rFonts w:ascii="inherit" w:eastAsia="Times New Roman" w:hAnsi="inherit" w:cs="Courier New"/>
+          <w:color w:val="4A4A4A"/>
+          <w:sz w:val="20"/>
+          <w:szCs w:val="20"/>
+          <w:lang w:eastAsia="pt-BR"/>
+        </w:rPr>
+        <w:t>"</w:t>
       </w:r>
       <w:r>
         <w:rPr>
@@ -3937,6 +4894,7 @@
         </w:rPr>
         <w:t>:</w:t>
       </w:r>
+      <w:proofErr w:type="spellStart"/>
       <w:r>
         <w:rPr>
           <w:rFonts w:ascii="inherit" w:eastAsia="Times New Roman" w:hAnsi="inherit" w:cs="Courier New"/>
@@ -3947,6 +4905,7 @@
         </w:rPr>
         <w:t>true</w:t>
       </w:r>
+      <w:proofErr w:type="spellEnd"/>
       <w:r>
         <w:rPr>
           <w:rFonts w:ascii="inherit" w:eastAsia="Times New Roman" w:hAnsi="inherit" w:cs="Courier New"/>
@@ -4008,7 +4967,29 @@
           <w:szCs w:val="20"/>
           <w:lang w:eastAsia="pt-BR"/>
         </w:rPr>
-        <w:t>"isPtresent"</w:t>
+        <w:t>"</w:t>
+      </w:r>
+      <w:proofErr w:type="spellStart"/>
+      <w:r>
+        <w:rPr>
+          <w:rFonts w:ascii="inherit" w:eastAsia="Times New Roman" w:hAnsi="inherit" w:cs="Courier New"/>
+          <w:color w:val="4A4A4A"/>
+          <w:sz w:val="20"/>
+          <w:szCs w:val="20"/>
+          <w:lang w:eastAsia="pt-BR"/>
+        </w:rPr>
+        <w:t>isPtresent</w:t>
+      </w:r>
+      <w:proofErr w:type="spellEnd"/>
+      <w:r>
+        <w:rPr>
+          <w:rFonts w:ascii="inherit" w:eastAsia="Times New Roman" w:hAnsi="inherit" w:cs="Courier New"/>
+          <w:color w:val="4A4A4A"/>
+          <w:sz w:val="20"/>
+          <w:szCs w:val="20"/>
+          <w:lang w:eastAsia="pt-BR"/>
+        </w:rPr>
+        <w:t>"</w:t>
       </w:r>
       <w:r>
         <w:rPr>
@@ -4020,6 +5001,7 @@
         </w:rPr>
         <w:t>:</w:t>
       </w:r>
+      <w:proofErr w:type="spellStart"/>
       <w:r>
         <w:rPr>
           <w:rFonts w:ascii="inherit" w:eastAsia="Times New Roman" w:hAnsi="inherit" w:cs="Courier New"/>
@@ -4030,6 +5012,7 @@
         </w:rPr>
         <w:t>true</w:t>
       </w:r>
+      <w:proofErr w:type="spellEnd"/>
     </w:p>
     <w:p>
       <w:pPr>
@@ -4250,7 +5233,29 @@
           <w:szCs w:val="20"/>
           <w:lang w:eastAsia="pt-BR"/>
         </w:rPr>
-        <w:t>"socketUp"</w:t>
+        <w:t>"</w:t>
+      </w:r>
+      <w:proofErr w:type="spellStart"/>
+      <w:r>
+        <w:rPr>
+          <w:rFonts w:ascii="inherit" w:eastAsia="Times New Roman" w:hAnsi="inherit" w:cs="Courier New"/>
+          <w:color w:val="4A4A4A"/>
+          <w:sz w:val="20"/>
+          <w:szCs w:val="20"/>
+          <w:lang w:eastAsia="pt-BR"/>
+        </w:rPr>
+        <w:t>socketUp</w:t>
+      </w:r>
+      <w:proofErr w:type="spellEnd"/>
+      <w:r>
+        <w:rPr>
+          <w:rFonts w:ascii="inherit" w:eastAsia="Times New Roman" w:hAnsi="inherit" w:cs="Courier New"/>
+          <w:color w:val="4A4A4A"/>
+          <w:sz w:val="20"/>
+          <w:szCs w:val="20"/>
+          <w:lang w:eastAsia="pt-BR"/>
+        </w:rPr>
+        <w:t>"</w:t>
       </w:r>
       <w:r>
         <w:rPr>
@@ -4262,6 +5267,7 @@
         </w:rPr>
         <w:t>:</w:t>
       </w:r>
+      <w:proofErr w:type="spellStart"/>
       <w:r>
         <w:rPr>
           <w:rFonts w:ascii="inherit" w:eastAsia="Times New Roman" w:hAnsi="inherit" w:cs="Courier New"/>
@@ -4272,6 +5278,7 @@
         </w:rPr>
         <w:t>true</w:t>
       </w:r>
+      <w:proofErr w:type="spellEnd"/>
       <w:r>
         <w:rPr>
           <w:rFonts w:ascii="inherit" w:eastAsia="Times New Roman" w:hAnsi="inherit" w:cs="Courier New"/>
@@ -4333,7 +5340,29 @@
           <w:szCs w:val="20"/>
           <w:lang w:eastAsia="pt-BR"/>
         </w:rPr>
-        <w:t>"stateMachine"</w:t>
+        <w:t>"</w:t>
+      </w:r>
+      <w:proofErr w:type="spellStart"/>
+      <w:r>
+        <w:rPr>
+          <w:rFonts w:ascii="inherit" w:eastAsia="Times New Roman" w:hAnsi="inherit" w:cs="Courier New"/>
+          <w:color w:val="4A4A4A"/>
+          <w:sz w:val="20"/>
+          <w:szCs w:val="20"/>
+          <w:lang w:eastAsia="pt-BR"/>
+        </w:rPr>
+        <w:t>stateMachine</w:t>
+      </w:r>
+      <w:proofErr w:type="spellEnd"/>
+      <w:r>
+        <w:rPr>
+          <w:rFonts w:ascii="inherit" w:eastAsia="Times New Roman" w:hAnsi="inherit" w:cs="Courier New"/>
+          <w:color w:val="4A4A4A"/>
+          <w:sz w:val="20"/>
+          <w:szCs w:val="20"/>
+          <w:lang w:eastAsia="pt-BR"/>
+        </w:rPr>
+        <w:t>"</w:t>
       </w:r>
       <w:r>
         <w:rPr>
@@ -4562,7 +5591,29 @@
           <w:szCs w:val="20"/>
           <w:lang w:eastAsia="pt-BR"/>
         </w:rPr>
-        <w:t>"correctAnswer"</w:t>
+        <w:t>"</w:t>
+      </w:r>
+      <w:proofErr w:type="spellStart"/>
+      <w:r>
+        <w:rPr>
+          <w:rFonts w:ascii="inherit" w:eastAsia="Times New Roman" w:hAnsi="inherit" w:cs="Courier New"/>
+          <w:color w:val="4A4A4A"/>
+          <w:sz w:val="20"/>
+          <w:szCs w:val="20"/>
+          <w:lang w:eastAsia="pt-BR"/>
+        </w:rPr>
+        <w:t>correctAnswer</w:t>
+      </w:r>
+      <w:proofErr w:type="spellEnd"/>
+      <w:r>
+        <w:rPr>
+          <w:rFonts w:ascii="inherit" w:eastAsia="Times New Roman" w:hAnsi="inherit" w:cs="Courier New"/>
+          <w:color w:val="4A4A4A"/>
+          <w:sz w:val="20"/>
+          <w:szCs w:val="20"/>
+          <w:lang w:eastAsia="pt-BR"/>
+        </w:rPr>
+        <w:t>"</w:t>
       </w:r>
       <w:r>
         <w:rPr>
@@ -4645,7 +5696,29 @@
           <w:szCs w:val="20"/>
           <w:lang w:eastAsia="pt-BR"/>
         </w:rPr>
-        <w:t>"alreadyAsked"</w:t>
+        <w:t>"</w:t>
+      </w:r>
+      <w:proofErr w:type="spellStart"/>
+      <w:r>
+        <w:rPr>
+          <w:rFonts w:ascii="inherit" w:eastAsia="Times New Roman" w:hAnsi="inherit" w:cs="Courier New"/>
+          <w:color w:val="4A4A4A"/>
+          <w:sz w:val="20"/>
+          <w:szCs w:val="20"/>
+          <w:lang w:eastAsia="pt-BR"/>
+        </w:rPr>
+        <w:t>alreadyAsked</w:t>
+      </w:r>
+      <w:proofErr w:type="spellEnd"/>
+      <w:r>
+        <w:rPr>
+          <w:rFonts w:ascii="inherit" w:eastAsia="Times New Roman" w:hAnsi="inherit" w:cs="Courier New"/>
+          <w:color w:val="4A4A4A"/>
+          <w:sz w:val="20"/>
+          <w:szCs w:val="20"/>
+          <w:lang w:eastAsia="pt-BR"/>
+        </w:rPr>
+        <w:t>"</w:t>
       </w:r>
       <w:r>
         <w:rPr>
@@ -4889,6 +5962,16 @@
         </w:rPr>
         <w:t xml:space="preserve">      ]</w:t>
       </w:r>
+      <w:r>
+        <w:rPr>
+          <w:rFonts w:ascii="inherit" w:eastAsia="Times New Roman" w:hAnsi="inherit" w:cs="Courier New"/>
+          <w:color w:val="666666"/>
+          <w:sz w:val="20"/>
+          <w:szCs w:val="20"/>
+          <w:lang w:eastAsia="pt-BR"/>
+        </w:rPr>
+        <w:t>,</w:t>
+      </w:r>
     </w:p>
     <w:p>
       <w:pPr>
@@ -4925,12 +6008,72 @@
       <w:r>
         <w:rPr>
           <w:rFonts w:ascii="inherit" w:eastAsia="Times New Roman" w:hAnsi="inherit" w:cs="Courier New"/>
-          <w:color w:val="666666"/>
-          <w:sz w:val="20"/>
-          <w:szCs w:val="20"/>
-          <w:lang w:eastAsia="pt-BR"/>
-        </w:rPr>
-        <w:t xml:space="preserve">   }</w:t>
+          <w:color w:val="4A4A4A"/>
+          <w:sz w:val="20"/>
+          <w:szCs w:val="20"/>
+          <w:lang w:eastAsia="pt-BR"/>
+        </w:rPr>
+        <w:t xml:space="preserve">      </w:t>
+      </w:r>
+      <w:r>
+        <w:rPr>
+          <w:rFonts w:ascii="inherit" w:eastAsia="Times New Roman" w:hAnsi="inherit" w:cs="Courier New"/>
+          <w:color w:val="4A4A4A"/>
+          <w:sz w:val="20"/>
+          <w:szCs w:val="20"/>
+          <w:lang w:eastAsia="pt-BR"/>
+        </w:rPr>
+        <w:t>"</w:t>
+      </w:r>
+      <w:r>
+        <w:rPr>
+          <w:rFonts w:ascii="inherit" w:eastAsia="Times New Roman" w:hAnsi="inherit" w:cs="Courier New"/>
+          <w:color w:val="4A4A4A"/>
+          <w:sz w:val="20"/>
+          <w:szCs w:val="20"/>
+          <w:lang w:eastAsia="pt-BR"/>
+        </w:rPr>
+        <w:t>questionTimer</w:t>
+      </w:r>
+      <w:r>
+        <w:rPr>
+          <w:rFonts w:ascii="inherit" w:eastAsia="Times New Roman" w:hAnsi="inherit" w:cs="Courier New"/>
+          <w:color w:val="4A4A4A"/>
+          <w:sz w:val="20"/>
+          <w:szCs w:val="20"/>
+          <w:lang w:eastAsia="pt-BR"/>
+        </w:rPr>
+        <w:t>"</w:t>
+      </w:r>
+      <w:r>
+        <w:rPr>
+          <w:rFonts w:ascii="inherit" w:eastAsia="Times New Roman" w:hAnsi="inherit" w:cs="Courier New"/>
+          <w:color w:val="666666"/>
+          <w:sz w:val="20"/>
+          <w:szCs w:val="20"/>
+          <w:lang w:eastAsia="pt-BR"/>
+        </w:rPr>
+        <w:t>:</w:t>
+      </w:r>
+      <w:r>
+        <w:rPr>
+          <w:rFonts w:ascii="inherit" w:eastAsia="Times New Roman" w:hAnsi="inherit" w:cs="Courier New"/>
+          <w:color w:val="777777"/>
+          <w:sz w:val="20"/>
+          <w:szCs w:val="20"/>
+          <w:lang w:eastAsia="pt-BR"/>
+        </w:rPr>
+        <w:t>10</w:t>
+      </w:r>
+      <w:r>
+        <w:rPr>
+          <w:rFonts w:ascii="inherit" w:eastAsia="Times New Roman" w:hAnsi="inherit" w:cs="Courier New"/>
+          <w:color w:val="666666"/>
+          <w:sz w:val="20"/>
+          <w:szCs w:val="20"/>
+          <w:lang w:eastAsia="pt-BR"/>
+        </w:rPr>
+        <w:t>,</w:t>
       </w:r>
     </w:p>
     <w:p>
@@ -4965,14 +6108,91 @@
           <w:lang w:eastAsia="pt-BR"/>
         </w:rPr>
       </w:pPr>
-      <w:r>
-        <w:rPr>
-          <w:rFonts w:ascii="inherit" w:eastAsia="Times New Roman" w:hAnsi="inherit" w:cs="Courier New"/>
-          <w:color w:val="666666"/>
-          <w:sz w:val="20"/>
-          <w:szCs w:val="20"/>
-          <w:lang w:eastAsia="pt-BR"/>
-        </w:rPr>
+    </w:p>
+    <w:p>
+      <w:pPr>
+        <w:shd w:val="clear" w:color="auto" w:fill="FFFFFF"/>
+        <w:tabs>
+          <w:tab w:val="left" w:pos="916"/>
+          <w:tab w:val="left" w:pos="1832"/>
+          <w:tab w:val="left" w:pos="2748"/>
+          <w:tab w:val="left" w:pos="3664"/>
+          <w:tab w:val="left" w:pos="4580"/>
+          <w:tab w:val="left" w:pos="5496"/>
+          <w:tab w:val="left" w:pos="6412"/>
+          <w:tab w:val="left" w:pos="7328"/>
+          <w:tab w:val="left" w:pos="8244"/>
+          <w:tab w:val="left" w:pos="9160"/>
+          <w:tab w:val="left" w:pos="10076"/>
+          <w:tab w:val="left" w:pos="10992"/>
+          <w:tab w:val="left" w:pos="11908"/>
+          <w:tab w:val="left" w:pos="12824"/>
+          <w:tab w:val="left" w:pos="13740"/>
+          <w:tab w:val="left" w:pos="14656"/>
+        </w:tabs>
+        <w:spacing w:line="240" w:lineRule="auto"/>
+        <w:ind w:firstLine="0"/>
+        <w:textAlignment w:val="top"/>
+        <w:rPr>
+          <w:rFonts w:ascii="inherit" w:eastAsia="Times New Roman" w:hAnsi="inherit" w:cs="Courier New"/>
+          <w:color w:val="666666"/>
+          <w:sz w:val="20"/>
+          <w:szCs w:val="20"/>
+          <w:lang w:eastAsia="pt-BR"/>
+        </w:rPr>
+      </w:pPr>
+      <w:r>
+        <w:rPr>
+          <w:rFonts w:ascii="inherit" w:eastAsia="Times New Roman" w:hAnsi="inherit" w:cs="Courier New"/>
+          <w:color w:val="666666"/>
+          <w:sz w:val="20"/>
+          <w:szCs w:val="20"/>
+          <w:lang w:eastAsia="pt-BR"/>
+        </w:rPr>
+        <w:t xml:space="preserve">   }</w:t>
+      </w:r>
+    </w:p>
+    <w:p>
+      <w:pPr>
+        <w:shd w:val="clear" w:color="auto" w:fill="FFFFFF"/>
+        <w:tabs>
+          <w:tab w:val="left" w:pos="916"/>
+          <w:tab w:val="left" w:pos="1832"/>
+          <w:tab w:val="left" w:pos="2748"/>
+          <w:tab w:val="left" w:pos="3664"/>
+          <w:tab w:val="left" w:pos="4580"/>
+          <w:tab w:val="left" w:pos="5496"/>
+          <w:tab w:val="left" w:pos="6412"/>
+          <w:tab w:val="left" w:pos="7328"/>
+          <w:tab w:val="left" w:pos="8244"/>
+          <w:tab w:val="left" w:pos="9160"/>
+          <w:tab w:val="left" w:pos="10076"/>
+          <w:tab w:val="left" w:pos="10992"/>
+          <w:tab w:val="left" w:pos="11908"/>
+          <w:tab w:val="left" w:pos="12824"/>
+          <w:tab w:val="left" w:pos="13740"/>
+          <w:tab w:val="left" w:pos="14656"/>
+        </w:tabs>
+        <w:spacing w:line="240" w:lineRule="auto"/>
+        <w:ind w:firstLine="0"/>
+        <w:textAlignment w:val="top"/>
+        <w:rPr>
+          <w:rFonts w:ascii="inherit" w:eastAsia="Times New Roman" w:hAnsi="inherit" w:cs="Courier New"/>
+          <w:color w:val="666666"/>
+          <w:sz w:val="20"/>
+          <w:szCs w:val="20"/>
+          <w:lang w:eastAsia="pt-BR"/>
+        </w:rPr>
+      </w:pPr>
+      <w:r>
+        <w:rPr>
+          <w:rFonts w:ascii="inherit" w:eastAsia="Times New Roman" w:hAnsi="inherit" w:cs="Courier New"/>
+          <w:color w:val="666666"/>
+          <w:sz w:val="20"/>
+          <w:szCs w:val="20"/>
+          <w:lang w:eastAsia="pt-BR"/>
+        </w:rPr>
+        <w:lastRenderedPageBreak/>
         <w:t>}</w:t>
       </w:r>
     </w:p>
@@ -5025,9 +6245,11 @@
       <w:pPr>
         <w:ind w:firstLine="708"/>
       </w:pPr>
+      <w:proofErr w:type="spellStart"/>
       <w:r>
         <w:t>description</w:t>
       </w:r>
+      <w:proofErr w:type="spellEnd"/>
     </w:p>
     <w:p>
       <w:pPr>
@@ -5054,22 +6276,27 @@
       <w:pPr>
         <w:ind w:firstLine="708"/>
       </w:pPr>
+      <w:proofErr w:type="spellStart"/>
       <w:r>
         <w:t>categoryId</w:t>
       </w:r>
+      <w:proofErr w:type="spellEnd"/>
     </w:p>
     <w:p>
       <w:pPr>
         <w:ind w:firstLine="708"/>
       </w:pPr>
+      <w:proofErr w:type="spellStart"/>
       <w:r>
         <w:t>description</w:t>
       </w:r>
+      <w:proofErr w:type="spellEnd"/>
     </w:p>
     <w:p>
       <w:pPr>
         <w:ind w:firstLine="708"/>
       </w:pPr>
+      <w:proofErr w:type="spellStart"/>
       <w:r>
         <w:t>correct</w:t>
       </w:r>
@@ -5079,50 +6306,59 @@
       <w:r>
         <w:t>nswer</w:t>
       </w:r>
+      <w:proofErr w:type="spellEnd"/>
     </w:p>
     <w:p>
       <w:pPr>
         <w:ind w:firstLine="708"/>
       </w:pPr>
+      <w:proofErr w:type="spellStart"/>
       <w:r>
         <w:t>alternative</w:t>
       </w:r>
       <w:r>
         <w:t>A</w:t>
       </w:r>
+      <w:proofErr w:type="spellEnd"/>
     </w:p>
     <w:p>
       <w:pPr>
         <w:ind w:firstLine="708"/>
       </w:pPr>
+      <w:proofErr w:type="spellStart"/>
       <w:r>
         <w:t>alternative</w:t>
       </w:r>
       <w:r>
         <w:t>B</w:t>
       </w:r>
+      <w:proofErr w:type="spellEnd"/>
     </w:p>
     <w:p>
       <w:pPr>
         <w:ind w:firstLine="708"/>
       </w:pPr>
+      <w:proofErr w:type="spellStart"/>
       <w:r>
         <w:t>alternative</w:t>
       </w:r>
       <w:r>
         <w:t>C</w:t>
       </w:r>
+      <w:proofErr w:type="spellEnd"/>
     </w:p>
     <w:p>
       <w:pPr>
         <w:ind w:firstLine="708"/>
       </w:pPr>
+      <w:proofErr w:type="spellStart"/>
       <w:r>
         <w:t>alternative</w:t>
       </w:r>
       <w:r>
         <w:t>D</w:t>
       </w:r>
+      <w:proofErr w:type="spellEnd"/>
     </w:p>
     <w:p>
       <w:pPr>
@@ -5133,6 +6369,164 @@
       <w:pPr>
         <w:ind w:firstLine="708"/>
       </w:pPr>
+    </w:p>
+    <w:p>
+      <w:pPr>
+        <w:ind w:firstLine="708"/>
+      </w:pPr>
+      <w:r>
+        <w:rPr>
+          <w:noProof/>
+        </w:rPr>
+        <w:drawing>
+          <wp:inline distT="0" distB="0" distL="0" distR="0" wp14:anchorId="1D9C3D41" wp14:editId="102D558D">
+            <wp:extent cx="5003321" cy="3001992"/>
+            <wp:effectExtent l="0" t="0" r="6985" b="8255"/>
+            <wp:docPr id="7" name="Imagem 7"/>
+            <wp:cNvGraphicFramePr>
+              <a:graphicFrameLocks xmlns:a="http://schemas.openxmlformats.org/drawingml/2006/main" noChangeAspect="1"/>
+            </wp:cNvGraphicFramePr>
+            <a:graphic xmlns:a="http://schemas.openxmlformats.org/drawingml/2006/main">
+              <a:graphicData uri="http://schemas.openxmlformats.org/drawingml/2006/picture">
+                <pic:pic xmlns:pic="http://schemas.openxmlformats.org/drawingml/2006/picture">
+                  <pic:nvPicPr>
+                    <pic:cNvPr id="1" name=""/>
+                    <pic:cNvPicPr/>
+                  </pic:nvPicPr>
+                  <pic:blipFill rotWithShape="1">
+                    <a:blip r:embed="rId15"/>
+                    <a:srcRect l="19376" t="6939" r="-232" b="6813"/>
+                    <a:stretch/>
+                  </pic:blipFill>
+                  <pic:spPr bwMode="auto">
+                    <a:xfrm>
+                      <a:off x="0" y="0"/>
+                      <a:ext cx="5003933" cy="3002359"/>
+                    </a:xfrm>
+                    <a:prstGeom prst="rect">
+                      <a:avLst/>
+                    </a:prstGeom>
+                    <a:ln>
+                      <a:noFill/>
+                    </a:ln>
+                    <a:extLst>
+                      <a:ext uri="{53640926-AAD7-44D8-BBD7-CCE9431645EC}">
+                        <a14:shadowObscured xmlns:a14="http://schemas.microsoft.com/office/drawing/2010/main"/>
+                      </a:ext>
+                    </a:extLst>
+                  </pic:spPr>
+                </pic:pic>
+              </a:graphicData>
+            </a:graphic>
+          </wp:inline>
+        </w:drawing>
+      </w:r>
+    </w:p>
+    <w:p>
+      <w:pPr>
+        <w:ind w:firstLine="708"/>
+      </w:pPr>
+      <w:r>
+        <w:rPr>
+          <w:noProof/>
+        </w:rPr>
+        <w:drawing>
+          <wp:inline distT="0" distB="0" distL="0" distR="0" wp14:anchorId="6D65EB9F" wp14:editId="2A2D75B1">
+            <wp:extent cx="4902938" cy="235612"/>
+            <wp:effectExtent l="0" t="0" r="0" b="0"/>
+            <wp:docPr id="10" name="Imagem 10"/>
+            <wp:cNvGraphicFramePr>
+              <a:graphicFrameLocks xmlns:a="http://schemas.openxmlformats.org/drawingml/2006/main" noChangeAspect="1"/>
+            </wp:cNvGraphicFramePr>
+            <a:graphic xmlns:a="http://schemas.openxmlformats.org/drawingml/2006/main">
+              <a:graphicData uri="http://schemas.openxmlformats.org/drawingml/2006/picture">
+                <pic:pic xmlns:pic="http://schemas.openxmlformats.org/drawingml/2006/picture">
+                  <pic:nvPicPr>
+                    <pic:cNvPr id="1" name=""/>
+                    <pic:cNvPicPr/>
+                  </pic:nvPicPr>
+                  <pic:blipFill rotWithShape="1">
+                    <a:blip r:embed="rId15"/>
+                    <a:srcRect l="20103" t="81400" r="40128" b="15203"/>
+                    <a:stretch/>
+                  </pic:blipFill>
+                  <pic:spPr bwMode="auto">
+                    <a:xfrm>
+                      <a:off x="0" y="0"/>
+                      <a:ext cx="5174698" cy="248671"/>
+                    </a:xfrm>
+                    <a:prstGeom prst="rect">
+                      <a:avLst/>
+                    </a:prstGeom>
+                    <a:ln>
+                      <a:noFill/>
+                    </a:ln>
+                    <a:extLst>
+                      <a:ext uri="{53640926-AAD7-44D8-BBD7-CCE9431645EC}">
+                        <a14:shadowObscured xmlns:a14="http://schemas.microsoft.com/office/drawing/2010/main"/>
+                      </a:ext>
+                    </a:extLst>
+                  </pic:spPr>
+                </pic:pic>
+              </a:graphicData>
+            </a:graphic>
+          </wp:inline>
+        </w:drawing>
+      </w:r>
+    </w:p>
+    <w:p>
+      <w:pPr>
+        <w:ind w:firstLine="708"/>
+      </w:pPr>
+      <w:r>
+        <w:rPr>
+          <w:noProof/>
+        </w:rPr>
+        <w:lastRenderedPageBreak/>
+        <w:drawing>
+          <wp:inline distT="0" distB="0" distL="0" distR="0" wp14:anchorId="726A1480" wp14:editId="5FEC3023">
+            <wp:extent cx="6188710" cy="2421890"/>
+            <wp:effectExtent l="0" t="0" r="2540" b="0"/>
+            <wp:docPr id="11" name="Imagem 11"/>
+            <wp:cNvGraphicFramePr>
+              <a:graphicFrameLocks xmlns:a="http://schemas.openxmlformats.org/drawingml/2006/main" noChangeAspect="1"/>
+            </wp:cNvGraphicFramePr>
+            <a:graphic xmlns:a="http://schemas.openxmlformats.org/drawingml/2006/main">
+              <a:graphicData uri="http://schemas.openxmlformats.org/drawingml/2006/picture">
+                <pic:pic xmlns:pic="http://schemas.openxmlformats.org/drawingml/2006/picture">
+                  <pic:nvPicPr>
+                    <pic:cNvPr id="1" name=""/>
+                    <pic:cNvPicPr/>
+                  </pic:nvPicPr>
+                  <pic:blipFill>
+                    <a:blip r:embed="rId16"/>
+                    <a:stretch>
+                      <a:fillRect/>
+                    </a:stretch>
+                  </pic:blipFill>
+                  <pic:spPr>
+                    <a:xfrm>
+                      <a:off x="0" y="0"/>
+                      <a:ext cx="6188710" cy="2421890"/>
+                    </a:xfrm>
+                    <a:prstGeom prst="rect">
+                      <a:avLst/>
+                    </a:prstGeom>
+                  </pic:spPr>
+                </pic:pic>
+              </a:graphicData>
+            </a:graphic>
+          </wp:inline>
+        </w:drawing>
+      </w:r>
+    </w:p>
+    <w:p>
+      <w:pPr>
+        <w:ind w:firstLine="708"/>
+      </w:pPr>
+      <w:r>
+        <w:t>https://www.appsdeveloperblog.com/spring-security-default-username-password-role/#:~:text=Add%20Spring%20Security&amp;text=The%20default%20username%20is%3A%20user,Spring%20Boot%20project%20is%20starting.</w:t>
+      </w:r>
     </w:p>
     <w:sectPr>
       <w:pgSz w:w="11906" w:h="16838" w:code="9"/>

</xml_diff>

<commit_message>
Adicinado a conexao com o banco de dados - falta armazenar os valores das questoes e categorias nos arrays correspondentes
</commit_message>
<xml_diff>
--- a/documentacao/CONTRATO DE COMUNICAÇÃO ENTRE FRONT E BACK.docx
+++ b/documentacao/CONTRATO DE COMUNICAÇÃO ENTRE FRONT E BACK.docx
@@ -145,12 +145,176 @@
     </w:p>
     <w:p>
       <w:pPr>
-        <w:ind w:firstLine="0"/>
-      </w:pPr>
-      <w:r>
+        <w:shd w:val="clear" w:color="auto" w:fill="1E1E1E"/>
+        <w:spacing w:line="285" w:lineRule="atLeast"/>
+        <w:ind w:firstLine="0"/>
+        <w:rPr>
+          <w:rFonts w:ascii="Consolas" w:eastAsia="Times New Roman" w:hAnsi="Consolas" w:cs="Times New Roman"/>
+          <w:color w:val="D4D4D4"/>
+          <w:sz w:val="21"/>
+          <w:szCs w:val="21"/>
+          <w:lang w:eastAsia="pt-BR"/>
+        </w:rPr>
+      </w:pPr>
+      <w:r>
+        <w:rPr>
+          <w:rFonts w:ascii="Consolas" w:eastAsia="Times New Roman" w:hAnsi="Consolas" w:cs="Times New Roman"/>
+          <w:color w:val="4FC1FF"/>
+          <w:sz w:val="21"/>
+          <w:szCs w:val="21"/>
+          <w:lang w:eastAsia="pt-BR"/>
+        </w:rPr>
+        <w:t>io</w:t>
+      </w:r>
+      <w:r>
+        <w:rPr>
+          <w:rFonts w:ascii="Consolas" w:eastAsia="Times New Roman" w:hAnsi="Consolas" w:cs="Times New Roman"/>
+          <w:color w:val="D4D4D4"/>
+          <w:sz w:val="21"/>
+          <w:szCs w:val="21"/>
+          <w:lang w:eastAsia="pt-BR"/>
+        </w:rPr>
+        <w:t>.</w:t>
+      </w:r>
+      <w:r>
+        <w:rPr>
+          <w:rFonts w:ascii="Consolas" w:eastAsia="Times New Roman" w:hAnsi="Consolas" w:cs="Times New Roman"/>
+          <w:color w:val="DCDCAA"/>
+          <w:sz w:val="21"/>
+          <w:szCs w:val="21"/>
+          <w:lang w:eastAsia="pt-BR"/>
+        </w:rPr>
+        <w:t>to</w:t>
+      </w:r>
+      <w:r>
+        <w:rPr>
+          <w:rFonts w:ascii="Consolas" w:eastAsia="Times New Roman" w:hAnsi="Consolas" w:cs="Times New Roman"/>
+          <w:color w:val="D4D4D4"/>
+          <w:sz w:val="21"/>
+          <w:szCs w:val="21"/>
+          <w:lang w:eastAsia="pt-BR"/>
+        </w:rPr>
         <w:t>(</w:t>
       </w:r>
       <w:r>
+        <w:rPr>
+          <w:rFonts w:ascii="Consolas" w:eastAsia="Times New Roman" w:hAnsi="Consolas" w:cs="Times New Roman"/>
+          <w:color w:val="9CDCFE"/>
+          <w:sz w:val="21"/>
+          <w:szCs w:val="21"/>
+          <w:lang w:eastAsia="pt-BR"/>
+        </w:rPr>
+        <w:t>socket</w:t>
+      </w:r>
+      <w:r>
+        <w:rPr>
+          <w:rFonts w:ascii="Consolas" w:eastAsia="Times New Roman" w:hAnsi="Consolas" w:cs="Times New Roman"/>
+          <w:color w:val="D4D4D4"/>
+          <w:sz w:val="21"/>
+          <w:szCs w:val="21"/>
+          <w:lang w:eastAsia="pt-BR"/>
+        </w:rPr>
+        <w:t>.</w:t>
+      </w:r>
+      <w:r>
+        <w:rPr>
+          <w:rFonts w:ascii="Consolas" w:eastAsia="Times New Roman" w:hAnsi="Consolas" w:cs="Times New Roman"/>
+          <w:color w:val="9CDCFE"/>
+          <w:sz w:val="21"/>
+          <w:szCs w:val="21"/>
+          <w:lang w:eastAsia="pt-BR"/>
+        </w:rPr>
+        <w:t>id</w:t>
+      </w:r>
+      <w:proofErr w:type="gramStart"/>
+      <w:r>
+        <w:rPr>
+          <w:rFonts w:ascii="Consolas" w:eastAsia="Times New Roman" w:hAnsi="Consolas" w:cs="Times New Roman"/>
+          <w:color w:val="D4D4D4"/>
+          <w:sz w:val="21"/>
+          <w:szCs w:val="21"/>
+          <w:lang w:eastAsia="pt-BR"/>
+        </w:rPr>
+        <w:t>).</w:t>
+      </w:r>
+      <w:proofErr w:type="spellStart"/>
+      <w:r>
+        <w:rPr>
+          <w:rFonts w:ascii="Consolas" w:eastAsia="Times New Roman" w:hAnsi="Consolas" w:cs="Times New Roman"/>
+          <w:color w:val="DCDCAA"/>
+          <w:sz w:val="21"/>
+          <w:szCs w:val="21"/>
+          <w:lang w:eastAsia="pt-BR"/>
+        </w:rPr>
+        <w:t>emit</w:t>
+      </w:r>
+      <w:proofErr w:type="spellEnd"/>
+      <w:proofErr w:type="gramEnd"/>
+      <w:r>
+        <w:rPr>
+          <w:rFonts w:ascii="Consolas" w:eastAsia="Times New Roman" w:hAnsi="Consolas" w:cs="Times New Roman"/>
+          <w:color w:val="D4D4D4"/>
+          <w:sz w:val="21"/>
+          <w:szCs w:val="21"/>
+          <w:lang w:eastAsia="pt-BR"/>
+        </w:rPr>
+        <w:t>(</w:t>
+      </w:r>
+      <w:r>
+        <w:rPr>
+          <w:rFonts w:ascii="Consolas" w:eastAsia="Times New Roman" w:hAnsi="Consolas" w:cs="Times New Roman"/>
+          <w:color w:val="CE9178"/>
+          <w:sz w:val="21"/>
+          <w:szCs w:val="21"/>
+          <w:lang w:eastAsia="pt-BR"/>
+        </w:rPr>
+        <w:t>'</w:t>
+      </w:r>
+      <w:r>
+        <w:t>new-</w:t>
+      </w:r>
+      <w:proofErr w:type="spellStart"/>
+      <w:r>
+        <w:t>visitor</w:t>
+      </w:r>
+      <w:proofErr w:type="spellEnd"/>
+      <w:r>
+        <w:t>’</w:t>
+      </w:r>
+      <w:r>
+        <w:rPr>
+          <w:rFonts w:ascii="Consolas" w:eastAsia="Times New Roman" w:hAnsi="Consolas" w:cs="Times New Roman"/>
+          <w:color w:val="D4D4D4"/>
+          <w:sz w:val="21"/>
+          <w:szCs w:val="21"/>
+          <w:lang w:eastAsia="pt-BR"/>
+        </w:rPr>
+        <w:t>,{}</w:t>
+      </w:r>
+      <w:r>
+        <w:rPr>
+          <w:rFonts w:ascii="Consolas" w:eastAsia="Times New Roman" w:hAnsi="Consolas" w:cs="Times New Roman"/>
+          <w:color w:val="D4D4D4"/>
+          <w:sz w:val="21"/>
+          <w:szCs w:val="21"/>
+          <w:lang w:eastAsia="pt-BR"/>
+        </w:rPr>
+        <w:t>);</w:t>
+      </w:r>
+    </w:p>
+    <w:p>
+      <w:pPr>
+        <w:ind w:firstLine="0"/>
+      </w:pPr>
+    </w:p>
+    <w:p>
+      <w:pPr>
+        <w:ind w:firstLine="0"/>
+      </w:pPr>
+      <w:r>
+        <w:t>(</w:t>
+      </w:r>
+      <w:r>
         <w:t>receber evento</w:t>
       </w:r>
       <w:r>
@@ -289,6 +453,7 @@
       <w:r>
         <w:t>”</w:t>
       </w:r>
+      <w:proofErr w:type="gramStart"/>
       <w:r>
         <w:t>:”</w:t>
       </w:r>
@@ -297,6 +462,7 @@
         <w:t>string</w:t>
       </w:r>
       <w:proofErr w:type="spellEnd"/>
+      <w:proofErr w:type="gramEnd"/>
       <w:r>
         <w:t>”}</w:t>
       </w:r>
@@ -421,10 +587,12 @@
         <w:spacing w:line="240" w:lineRule="auto"/>
         <w:ind w:firstLine="0"/>
       </w:pPr>
+      <w:proofErr w:type="gramStart"/>
       <w:r>
         <w:t>{ "</w:t>
       </w:r>
       <w:proofErr w:type="spellStart"/>
+      <w:proofErr w:type="gramEnd"/>
       <w:r>
         <w:t>rooms</w:t>
       </w:r>
@@ -473,7 +641,15 @@
         <w:ind w:firstLine="0"/>
       </w:pPr>
       <w:r>
-        <w:t xml:space="preserve">         "players":[{</w:t>
+        <w:t xml:space="preserve">         "players"</w:t>
+      </w:r>
+      <w:proofErr w:type="gramStart"/>
+      <w:r>
+        <w:t>:[</w:t>
+      </w:r>
+      <w:proofErr w:type="gramEnd"/>
+      <w:r>
+        <w:t>{</w:t>
       </w:r>
     </w:p>
     <w:p>
@@ -531,12 +707,17 @@
         <w:t xml:space="preserve">         “</w:t>
       </w:r>
       <w:proofErr w:type="spellStart"/>
+      <w:proofErr w:type="gramStart"/>
       <w:r>
         <w:t>socketUp</w:t>
       </w:r>
       <w:proofErr w:type="spellEnd"/>
       <w:r>
-        <w:t>“: false</w:t>
+        <w:t>“</w:t>
+      </w:r>
+      <w:proofErr w:type="gramEnd"/>
+      <w:r>
+        <w:t>: false</w:t>
       </w:r>
       <w:r>
         <w:t xml:space="preserve"> }]}</w:t>
@@ -675,13 +856,18 @@
       </w:r>
       <w:proofErr w:type="spellEnd"/>
       <w:r>
-        <w:t>”:”</w:t>
+        <w:t>”</w:t>
+      </w:r>
+      <w:proofErr w:type="gramStart"/>
+      <w:r>
+        <w:t>:”</w:t>
       </w:r>
       <w:proofErr w:type="spellStart"/>
       <w:r>
         <w:t>string</w:t>
       </w:r>
       <w:proofErr w:type="spellEnd"/>
+      <w:proofErr w:type="gramEnd"/>
       <w:r>
         <w:t>”, “playerId”:0, “maxPlayer</w:t>
       </w:r>
@@ -705,8 +891,13 @@
         <w:spacing w:line="240" w:lineRule="auto"/>
         <w:ind w:firstLine="0"/>
       </w:pPr>
-      <w:r>
-        <w:t>{ "roomId":0,</w:t>
+      <w:proofErr w:type="gramStart"/>
+      <w:r>
+        <w:t>{ "</w:t>
+      </w:r>
+      <w:proofErr w:type="gramEnd"/>
+      <w:r>
+        <w:t>roomId":0,</w:t>
       </w:r>
     </w:p>
     <w:p>
@@ -740,7 +931,15 @@
         <w:ind w:firstLine="0"/>
       </w:pPr>
       <w:r>
-        <w:t xml:space="preserve">         "players":[{</w:t>
+        <w:t xml:space="preserve">         "players"</w:t>
+      </w:r>
+      <w:proofErr w:type="gramStart"/>
+      <w:r>
+        <w:t>:[</w:t>
+      </w:r>
+      <w:proofErr w:type="gramEnd"/>
+      <w:r>
+        <w:t>{</w:t>
       </w:r>
     </w:p>
     <w:p>
@@ -783,8 +982,13 @@
         <w:ind w:firstLine="0"/>
       </w:pPr>
       <w:r>
-        <w:t xml:space="preserve">         "maxPlayers":4 }</w:t>
-      </w:r>
+        <w:t xml:space="preserve">         "maxPlayers":</w:t>
+      </w:r>
+      <w:proofErr w:type="gramStart"/>
+      <w:r>
+        <w:t>4 }</w:t>
+      </w:r>
+      <w:proofErr w:type="gramEnd"/>
     </w:p>
     <w:p>
       <w:pPr>
@@ -940,13 +1144,18 @@
         <w:ind w:firstLine="0"/>
       </w:pPr>
       <w:r>
-        <w:t xml:space="preserve">(receber evento) ‘ </w:t>
+        <w:t xml:space="preserve">(receber evento) </w:t>
+      </w:r>
+      <w:proofErr w:type="gramStart"/>
+      <w:r>
+        <w:t xml:space="preserve">‘ </w:t>
       </w:r>
       <w:proofErr w:type="spellStart"/>
       <w:r>
         <w:t>error</w:t>
       </w:r>
       <w:proofErr w:type="spellEnd"/>
+      <w:proofErr w:type="gramEnd"/>
       <w:r>
         <w:t>’ {</w:t>
       </w:r>
@@ -1032,7 +1241,15 @@
       </w:r>
       <w:proofErr w:type="spellEnd"/>
       <w:r>
-        <w:t>”:[{“categoryId”:1, “</w:t>
+        <w:t>”</w:t>
+      </w:r>
+      <w:proofErr w:type="gramStart"/>
+      <w:r>
+        <w:t>:[</w:t>
+      </w:r>
+      <w:proofErr w:type="gramEnd"/>
+      <w:r>
+        <w:t>{“categoryId”:1, “</w:t>
       </w:r>
       <w:proofErr w:type="spellStart"/>
       <w:r>
@@ -1183,7 +1400,15 @@
       </w:r>
       <w:proofErr w:type="spellEnd"/>
       <w:r>
-        <w:t xml:space="preserve"> (propriedade: players[])</w:t>
+        <w:t xml:space="preserve"> (propriedade: </w:t>
+      </w:r>
+      <w:proofErr w:type="gramStart"/>
+      <w:r>
+        <w:t>players[</w:t>
+      </w:r>
+      <w:proofErr w:type="gramEnd"/>
+      <w:r>
+        <w:t>])</w:t>
       </w:r>
     </w:p>
     <w:p>
@@ -1216,16 +1441,16 @@
           <w:noProof/>
         </w:rPr>
         <w:drawing>
-          <wp:anchor distT="0" distB="0" distL="114300" distR="114300" simplePos="0" relativeHeight="251663360" behindDoc="0" locked="0" layoutInCell="1" allowOverlap="1" wp14:anchorId="5FD89939" wp14:editId="197E84EA">
+          <wp:anchor distT="0" distB="0" distL="114300" distR="114300" simplePos="0" relativeHeight="251663360" behindDoc="0" locked="0" layoutInCell="1" allowOverlap="1" wp14:anchorId="5FD89939" wp14:editId="1A52F5DF">
             <wp:simplePos x="0" y="0"/>
             <wp:positionH relativeFrom="margin">
-              <wp:posOffset>-63427</wp:posOffset>
+              <wp:posOffset>-66040</wp:posOffset>
             </wp:positionH>
             <wp:positionV relativeFrom="paragraph">
-              <wp:posOffset>93870</wp:posOffset>
+              <wp:posOffset>89535</wp:posOffset>
             </wp:positionV>
-            <wp:extent cx="2758440" cy="2341245"/>
-            <wp:effectExtent l="0" t="0" r="3810" b="1905"/>
+            <wp:extent cx="2758440" cy="3307715"/>
+            <wp:effectExtent l="0" t="0" r="3810" b="6985"/>
             <wp:wrapSquare wrapText="bothSides"/>
             <wp:docPr id="6" name="Imagem 6"/>
             <wp:cNvGraphicFramePr>
@@ -1253,7 +1478,7 @@
                   <pic:spPr>
                     <a:xfrm>
                       <a:off x="0" y="0"/>
-                      <a:ext cx="2758440" cy="2341245"/>
+                      <a:ext cx="2758440" cy="3307715"/>
                     </a:xfrm>
                     <a:prstGeom prst="rect">
                       <a:avLst/>
@@ -1288,7 +1513,16 @@
         <w:ind w:firstLine="0"/>
       </w:pPr>
       <w:r>
-        <w:t>(emitir evento) ‘new-round’ {“roomId”:0}</w:t>
+        <w:t>(emitir evento) ‘new-round’ {“roomId”:0</w:t>
+      </w:r>
+      <w:r>
+        <w:rPr>
+          <w:color w:val="FF0000"/>
+        </w:rPr>
+        <w:t>, “categoryId”:0</w:t>
+      </w:r>
+      <w:r>
+        <w:t>}</w:t>
       </w:r>
     </w:p>
     <w:p>
@@ -1335,6 +1569,7 @@
         <w:t xml:space="preserve"> (</w:t>
       </w:r>
       <w:proofErr w:type="spellStart"/>
+      <w:proofErr w:type="gramStart"/>
       <w:r>
         <w:rPr>
           <w:b/>
@@ -1345,6 +1580,7 @@
         <w:t>maquina</w:t>
       </w:r>
       <w:proofErr w:type="spellEnd"/>
+      <w:proofErr w:type="gramEnd"/>
       <w:r>
         <w:rPr>
           <w:b/>
@@ -1363,6 +1599,58 @@
       </w:r>
       <w:r>
         <w:t>}</w:t>
+      </w:r>
+    </w:p>
+    <w:p>
+      <w:pPr>
+        <w:pStyle w:val="PargrafodaLista"/>
+        <w:ind w:firstLine="0"/>
+      </w:pPr>
+    </w:p>
+    <w:p>
+      <w:pPr>
+        <w:pStyle w:val="PargrafodaLista"/>
+        <w:ind w:firstLine="0"/>
+      </w:pPr>
+      <w:proofErr w:type="spellStart"/>
+      <w:proofErr w:type="gramStart"/>
+      <w:r>
+        <w:t>socket.on</w:t>
+      </w:r>
+      <w:proofErr w:type="spellEnd"/>
+      <w:proofErr w:type="gramEnd"/>
+      <w:r>
+        <w:t>(</w:t>
+      </w:r>
+      <w:r>
+        <w:t>‘</w:t>
+      </w:r>
+      <w:proofErr w:type="spellStart"/>
+      <w:r>
+        <w:t>game-over</w:t>
+      </w:r>
+      <w:proofErr w:type="spellEnd"/>
+      <w:r>
+        <w:t>', () =&gt; {</w:t>
+      </w:r>
+    </w:p>
+    <w:p>
+      <w:pPr>
+        <w:pStyle w:val="PargrafodaLista"/>
+        <w:ind w:firstLine="0"/>
+      </w:pPr>
+      <w:r>
+        <w:tab/>
+        <w:t>//chamar tela de ranking</w:t>
+      </w:r>
+    </w:p>
+    <w:p>
+      <w:pPr>
+        <w:pStyle w:val="PargrafodaLista"/>
+        <w:ind w:firstLine="0"/>
+      </w:pPr>
+      <w:r>
+        <w:t xml:space="preserve">  });</w:t>
       </w:r>
     </w:p>
     <w:p>
@@ -1399,6 +1687,7 @@
         <w:t xml:space="preserve"> (</w:t>
       </w:r>
       <w:proofErr w:type="spellStart"/>
+      <w:proofErr w:type="gramStart"/>
       <w:r>
         <w:rPr>
           <w:b/>
@@ -1409,6 +1698,7 @@
         <w:t>maquina</w:t>
       </w:r>
       <w:proofErr w:type="spellEnd"/>
+      <w:proofErr w:type="gramEnd"/>
       <w:r>
         <w:rPr>
           <w:b/>
@@ -1431,13 +1721,165 @@
     </w:p>
     <w:p>
       <w:pPr>
+        <w:pStyle w:val="PargrafodaLista"/>
+        <w:ind w:firstLine="0"/>
+        <w:rPr>
+          <w:i/>
+          <w:iCs/>
+          <w:color w:val="BFBFBF" w:themeColor="background1" w:themeShade="BF"/>
+        </w:rPr>
+      </w:pPr>
+      <w:proofErr w:type="spellStart"/>
+      <w:proofErr w:type="gramStart"/>
+      <w:r>
+        <w:rPr>
+          <w:i/>
+          <w:iCs/>
+          <w:color w:val="BFBFBF" w:themeColor="background1" w:themeShade="BF"/>
+        </w:rPr>
+        <w:t>socket.on</w:t>
+      </w:r>
+      <w:proofErr w:type="spellEnd"/>
+      <w:proofErr w:type="gramEnd"/>
+      <w:r>
+        <w:rPr>
+          <w:i/>
+          <w:iCs/>
+          <w:color w:val="BFBFBF" w:themeColor="background1" w:themeShade="BF"/>
+        </w:rPr>
+        <w:t>(‘</w:t>
+      </w:r>
+      <w:r>
+        <w:rPr>
+          <w:i/>
+          <w:iCs/>
+          <w:color w:val="BFBFBF" w:themeColor="background1" w:themeShade="BF"/>
+        </w:rPr>
+        <w:t>ok’</w:t>
+      </w:r>
+      <w:r>
+        <w:rPr>
+          <w:i/>
+          <w:iCs/>
+          <w:color w:val="BFBFBF" w:themeColor="background1" w:themeShade="BF"/>
+        </w:rPr>
+        <w:t>, () =&gt; {</w:t>
+      </w:r>
+    </w:p>
+    <w:p>
+      <w:pPr>
         <w:ind w:left="360" w:firstLine="0"/>
+        <w:rPr>
+          <w:i/>
+          <w:iCs/>
+          <w:color w:val="BFBFBF" w:themeColor="background1" w:themeShade="BF"/>
+        </w:rPr>
+      </w:pPr>
+      <w:r>
+        <w:rPr>
+          <w:i/>
+          <w:iCs/>
+          <w:color w:val="BFBFBF" w:themeColor="background1" w:themeShade="BF"/>
+        </w:rPr>
+        <w:tab/>
+      </w:r>
+      <w:r>
+        <w:rPr>
+          <w:i/>
+          <w:iCs/>
+          <w:color w:val="BFBFBF" w:themeColor="background1" w:themeShade="BF"/>
+        </w:rPr>
+        <w:tab/>
+      </w:r>
+      <w:r>
+        <w:rPr>
+          <w:i/>
+          <w:iCs/>
+          <w:color w:val="BFBFBF" w:themeColor="background1" w:themeShade="BF"/>
+        </w:rPr>
+        <w:t>io.to(socket.id</w:t>
+      </w:r>
+      <w:proofErr w:type="gramStart"/>
+      <w:r>
+        <w:rPr>
+          <w:i/>
+          <w:iCs/>
+          <w:color w:val="BFBFBF" w:themeColor="background1" w:themeShade="BF"/>
+        </w:rPr>
+        <w:t>).</w:t>
+      </w:r>
+      <w:proofErr w:type="spellStart"/>
+      <w:r>
+        <w:rPr>
+          <w:i/>
+          <w:iCs/>
+          <w:color w:val="BFBFBF" w:themeColor="background1" w:themeShade="BF"/>
+        </w:rPr>
+        <w:t>emit</w:t>
+      </w:r>
+      <w:proofErr w:type="spellEnd"/>
+      <w:proofErr w:type="gramEnd"/>
+      <w:r>
+        <w:rPr>
+          <w:i/>
+          <w:iCs/>
+          <w:color w:val="BFBFBF" w:themeColor="background1" w:themeShade="BF"/>
+        </w:rPr>
+        <w:t>(‘new-</w:t>
+      </w:r>
+      <w:proofErr w:type="spellStart"/>
+      <w:r>
+        <w:rPr>
+          <w:i/>
+          <w:iCs/>
+          <w:color w:val="BFBFBF" w:themeColor="background1" w:themeShade="BF"/>
+        </w:rPr>
+        <w:t>question</w:t>
+      </w:r>
+      <w:proofErr w:type="spellEnd"/>
+      <w:r>
+        <w:rPr>
+          <w:i/>
+          <w:iCs/>
+          <w:color w:val="BFBFBF" w:themeColor="background1" w:themeShade="BF"/>
+        </w:rPr>
+        <w:t>’, {“roomId:0, “categoryId”:0});</w:t>
+      </w:r>
+    </w:p>
+    <w:p>
+      <w:pPr>
+        <w:pStyle w:val="PargrafodaLista"/>
+        <w:ind w:firstLine="0"/>
+        <w:rPr>
+          <w:i/>
+          <w:iCs/>
+          <w:color w:val="BFBFBF" w:themeColor="background1" w:themeShade="BF"/>
+        </w:rPr>
+      </w:pPr>
+      <w:r>
+        <w:rPr>
+          <w:i/>
+          <w:iCs/>
+          <w:color w:val="BFBFBF" w:themeColor="background1" w:themeShade="BF"/>
+        </w:rPr>
+        <w:t xml:space="preserve">  });</w:t>
+      </w:r>
+    </w:p>
+    <w:p>
+      <w:pPr>
+        <w:pStyle w:val="PargrafodaLista"/>
+        <w:ind w:firstLine="0"/>
       </w:pPr>
     </w:p>
     <w:p>
       <w:pPr>
         <w:ind w:left="360" w:firstLine="0"/>
       </w:pPr>
+    </w:p>
+    <w:p>
+      <w:pPr>
+        <w:ind w:left="360" w:firstLine="0"/>
+      </w:pPr>
       <w:r>
         <w:t>Caso receba o evento ‘ok’, o front deve:</w:t>
       </w:r>
@@ -1473,10 +1915,12 @@
         <w:t>question</w:t>
       </w:r>
       <w:proofErr w:type="spellEnd"/>
+      <w:proofErr w:type="gramStart"/>
       <w:r>
         <w:t>’  {</w:t>
       </w:r>
       <w:proofErr w:type="spellStart"/>
+      <w:proofErr w:type="gramEnd"/>
       <w:r>
         <w:rPr>
           <w:i/>
@@ -1536,6 +1980,7 @@
         <w:ind w:left="360" w:firstLine="0"/>
       </w:pPr>
       <w:r>
+        <w:lastRenderedPageBreak/>
         <w:t>Caso receba o evento ‘</w:t>
       </w:r>
       <w:proofErr w:type="spellStart"/>
@@ -1582,7 +2027,6 @@
         <w:rPr>
           <w:noProof/>
         </w:rPr>
-        <w:lastRenderedPageBreak/>
         <w:drawing>
           <wp:anchor distT="0" distB="0" distL="114300" distR="114300" simplePos="0" relativeHeight="251664384" behindDoc="0" locked="0" layoutInCell="1" allowOverlap="1" wp14:anchorId="05FEFABB" wp14:editId="15BCB66B">
             <wp:simplePos x="0" y="0"/>
@@ -1692,10 +2136,12 @@
         <w:t xml:space="preserve"> emitirá esse evento a cada segundo </w:t>
       </w:r>
       <w:proofErr w:type="spellStart"/>
+      <w:proofErr w:type="gramStart"/>
       <w:r>
         <w:t>ate</w:t>
       </w:r>
       <w:proofErr w:type="spellEnd"/>
+      <w:proofErr w:type="gramEnd"/>
       <w:r>
         <w:t xml:space="preserve"> que o tempo para responder a pergunta se esgote</w:t>
       </w:r>
@@ -1715,9 +2161,6 @@
         </w:pBdr>
         <w:ind w:left="360" w:firstLine="0"/>
       </w:pPr>
-      <w:r>
-        <w:t>[CLICAR NO VALOR DA APOSTA OU AO ESGOTAR O TEMPO]</w:t>
-      </w:r>
     </w:p>
     <w:p>
       <w:pPr>
@@ -1726,39 +2169,6 @@
         </w:pBdr>
         <w:ind w:left="360" w:firstLine="0"/>
       </w:pPr>
-      <w:r>
-        <w:t>(Emitir evento) ‘</w:t>
-      </w:r>
-      <w:proofErr w:type="spellStart"/>
-      <w:r>
-        <w:t>bet</w:t>
-      </w:r>
-      <w:proofErr w:type="spellEnd"/>
-      <w:r>
-        <w:t>’ {“roomId”:0, “</w:t>
-      </w:r>
-      <w:r>
-        <w:t>bet</w:t>
-      </w:r>
-      <w:r>
-        <w:t>”:2, “</w:t>
-      </w:r>
-      <w:proofErr w:type="spellStart"/>
-      <w:r>
-        <w:t>upVote</w:t>
-      </w:r>
-      <w:proofErr w:type="spellEnd"/>
-      <w:r>
-        <w:t xml:space="preserve">”: </w:t>
-      </w:r>
-      <w:proofErr w:type="spellStart"/>
-      <w:r>
-        <w:t>true</w:t>
-      </w:r>
-      <w:proofErr w:type="spellEnd"/>
-      <w:r>
-        <w:t>}</w:t>
-      </w:r>
     </w:p>
     <w:p>
       <w:pPr>
@@ -1767,14 +2177,6 @@
         </w:pBdr>
         <w:ind w:left="360" w:firstLine="0"/>
       </w:pPr>
-      <w:proofErr w:type="spellStart"/>
-      <w:r>
-        <w:t>bet</w:t>
-      </w:r>
-      <w:proofErr w:type="spellEnd"/>
-      <w:r>
-        <w:t xml:space="preserve"> = valor da aposta</w:t>
-      </w:r>
     </w:p>
     <w:p>
       <w:pPr>
@@ -1783,35 +2185,8 @@
         </w:pBdr>
         <w:ind w:left="360" w:firstLine="0"/>
       </w:pPr>
-      <w:proofErr w:type="spellStart"/>
-      <w:r>
-        <w:t>upVote</w:t>
-      </w:r>
-      <w:proofErr w:type="spellEnd"/>
-      <w:r>
-        <w:t xml:space="preserve"> = apostar </w:t>
-      </w:r>
-      <w:r>
-        <w:t xml:space="preserve">que o jogador da vez irá acertar (retorna </w:t>
-      </w:r>
-      <w:proofErr w:type="spellStart"/>
-      <w:r>
-        <w:t>boolea</w:t>
-      </w:r>
-      <w:r>
-        <w:t>n</w:t>
-      </w:r>
-      <w:proofErr w:type="spellEnd"/>
-      <w:r>
-        <w:t xml:space="preserve">) – caso seja o jogador da vez, sempre retornar </w:t>
-      </w:r>
-      <w:proofErr w:type="spellStart"/>
-      <w:r>
-        <w:t>true</w:t>
-      </w:r>
-      <w:proofErr w:type="spellEnd"/>
-      <w:r>
-        <w:t xml:space="preserve"> </w:t>
+      <w:r>
+        <w:t>[CLICAR NO VALOR DA APOSTA OU AO ESGOTAR O TEMPO]</w:t>
       </w:r>
     </w:p>
     <w:p>
@@ -1821,6 +2196,39 @@
         </w:pBdr>
         <w:ind w:left="360" w:firstLine="0"/>
       </w:pPr>
+      <w:r>
+        <w:t>(Emitir evento) ‘</w:t>
+      </w:r>
+      <w:proofErr w:type="spellStart"/>
+      <w:r>
+        <w:t>bet</w:t>
+      </w:r>
+      <w:proofErr w:type="spellEnd"/>
+      <w:r>
+        <w:t>’ {“roomId”:0, “</w:t>
+      </w:r>
+      <w:r>
+        <w:t>bet</w:t>
+      </w:r>
+      <w:r>
+        <w:t>”:2, “</w:t>
+      </w:r>
+      <w:proofErr w:type="spellStart"/>
+      <w:r>
+        <w:t>upVote</w:t>
+      </w:r>
+      <w:proofErr w:type="spellEnd"/>
+      <w:r>
+        <w:t xml:space="preserve">”: </w:t>
+      </w:r>
+      <w:proofErr w:type="spellStart"/>
+      <w:r>
+        <w:t>true</w:t>
+      </w:r>
+      <w:proofErr w:type="spellEnd"/>
+      <w:r>
+        <w:t>}</w:t>
+      </w:r>
     </w:p>
     <w:p>
       <w:pPr>
@@ -1829,6 +2237,14 @@
         </w:pBdr>
         <w:ind w:left="360" w:firstLine="0"/>
       </w:pPr>
+      <w:proofErr w:type="spellStart"/>
+      <w:r>
+        <w:t>bet</w:t>
+      </w:r>
+      <w:proofErr w:type="spellEnd"/>
+      <w:r>
+        <w:t xml:space="preserve"> = valor da aposta</w:t>
+      </w:r>
     </w:p>
     <w:p>
       <w:pPr>
@@ -1837,6 +2253,36 @@
         </w:pBdr>
         <w:ind w:left="360" w:firstLine="0"/>
       </w:pPr>
+      <w:proofErr w:type="spellStart"/>
+      <w:r>
+        <w:t>upVote</w:t>
+      </w:r>
+      <w:proofErr w:type="spellEnd"/>
+      <w:r>
+        <w:t xml:space="preserve"> = apostar </w:t>
+      </w:r>
+      <w:r>
+        <w:t xml:space="preserve">que o jogador da vez irá acertar (retorna </w:t>
+      </w:r>
+      <w:proofErr w:type="spellStart"/>
+      <w:r>
+        <w:t>boolea</w:t>
+      </w:r>
+      <w:r>
+        <w:t>n</w:t>
+      </w:r>
+      <w:proofErr w:type="spellEnd"/>
+      <w:r>
+        <w:t xml:space="preserve">) – caso seja o jogador da vez, sempre retornar </w:t>
+      </w:r>
+      <w:proofErr w:type="spellStart"/>
+      <w:r>
+        <w:t>true</w:t>
+      </w:r>
+      <w:proofErr w:type="spellEnd"/>
+      <w:r>
+        <w:t xml:space="preserve"> </w:t>
+      </w:r>
     </w:p>
     <w:p>
       <w:pPr>
@@ -1983,10 +2429,12 @@
         <w:t xml:space="preserve"> emitirá esse evento a cada segundo </w:t>
       </w:r>
       <w:proofErr w:type="spellStart"/>
+      <w:proofErr w:type="gramStart"/>
       <w:r>
         <w:t>ate</w:t>
       </w:r>
       <w:proofErr w:type="spellEnd"/>
+      <w:proofErr w:type="gramEnd"/>
       <w:r>
         <w:t xml:space="preserve"> que o tempo para responder a pergunta se esgote</w:t>
       </w:r>
@@ -2063,7 +2511,15 @@
         <w:ind w:left="360" w:firstLine="0"/>
       </w:pPr>
       <w:r>
-        <w:t>Timer = tempo restante no momento em que o jogador clicou na resposta</w:t>
+        <w:t xml:space="preserve">Timer = tempo restante </w:t>
+      </w:r>
+      <w:proofErr w:type="gramStart"/>
+      <w:r>
+        <w:t>no momento em que</w:t>
+      </w:r>
+      <w:proofErr w:type="gramEnd"/>
+      <w:r>
+        <w:t xml:space="preserve"> o jogador clicou na resposta</w:t>
       </w:r>
     </w:p>
     <w:p>
@@ -2084,6 +2540,7 @@
       <w:r>
         <w:t xml:space="preserve">’ </w:t>
       </w:r>
+      <w:proofErr w:type="gramStart"/>
       <w:r>
         <w:rPr>
           <w:i/>
@@ -2100,6 +2557,7 @@
         <w:t>Payload</w:t>
       </w:r>
       <w:proofErr w:type="spellEnd"/>
+      <w:proofErr w:type="gramEnd"/>
       <w:r>
         <w:rPr>
           <w:i/>
@@ -2152,6 +2610,7 @@
         <w:ind w:left="360" w:firstLine="0"/>
       </w:pPr>
       <w:r>
+        <w:lastRenderedPageBreak/>
         <w:t>Na propriedade ‘</w:t>
       </w:r>
       <w:proofErr w:type="spellStart"/>
@@ -2198,7 +2657,6 @@
         <w:ind w:left="360" w:firstLine="0"/>
       </w:pPr>
       <w:r>
-        <w:lastRenderedPageBreak/>
         <w:t>(Emitir evento) ‘</w:t>
       </w:r>
       <w:r>
@@ -2242,6 +2700,7 @@
       <w:r>
         <w:t xml:space="preserve">’ </w:t>
       </w:r>
+      <w:proofErr w:type="gramStart"/>
       <w:r>
         <w:rPr>
           <w:i/>
@@ -2265,6 +2724,7 @@
         <w:t>Payload</w:t>
       </w:r>
       <w:proofErr w:type="spellEnd"/>
+      <w:proofErr w:type="gramEnd"/>
       <w:r>
         <w:rPr>
           <w:i/>
@@ -2651,6 +3111,7 @@
         </w:rPr>
         <w:t>"</w:t>
       </w:r>
+      <w:proofErr w:type="gramStart"/>
       <w:r>
         <w:rPr>
           <w:rFonts w:ascii="inherit" w:eastAsia="Times New Roman" w:hAnsi="inherit" w:cs="Courier New"/>
@@ -2661,6 +3122,7 @@
         </w:rPr>
         <w:t>:{</w:t>
       </w:r>
+      <w:proofErr w:type="gramEnd"/>
     </w:p>
     <w:p>
       <w:pPr>
@@ -3548,6 +4010,7 @@
         </w:rPr>
         <w:t>"players"</w:t>
       </w:r>
+      <w:proofErr w:type="gramStart"/>
       <w:r>
         <w:rPr>
           <w:rFonts w:ascii="inherit" w:eastAsia="Times New Roman" w:hAnsi="inherit" w:cs="Courier New"/>
@@ -3558,6 +4021,7 @@
         </w:rPr>
         <w:t>:[</w:t>
       </w:r>
+      <w:proofErr w:type="gramEnd"/>
     </w:p>
     <w:p>
       <w:pPr>
@@ -5364,6 +5828,7 @@
         </w:rPr>
         <w:t>"</w:t>
       </w:r>
+      <w:proofErr w:type="gramStart"/>
       <w:r>
         <w:rPr>
           <w:rFonts w:ascii="inherit" w:eastAsia="Times New Roman" w:hAnsi="inherit" w:cs="Courier New"/>
@@ -5374,6 +5839,7 @@
         </w:rPr>
         <w:t>:{</w:t>
       </w:r>
+      <w:proofErr w:type="gramEnd"/>
     </w:p>
     <w:p>
       <w:pPr>
@@ -5581,6 +6047,7 @@
           <w:szCs w:val="20"/>
           <w:lang w:eastAsia="pt-BR"/>
         </w:rPr>
+        <w:lastRenderedPageBreak/>
         <w:t xml:space="preserve">      </w:t>
       </w:r>
       <w:r>
@@ -5720,6 +6187,7 @@
         </w:rPr>
         <w:t>"</w:t>
       </w:r>
+      <w:proofErr w:type="gramStart"/>
       <w:r>
         <w:rPr>
           <w:rFonts w:ascii="inherit" w:eastAsia="Times New Roman" w:hAnsi="inherit" w:cs="Courier New"/>
@@ -5730,6 +6198,7 @@
         </w:rPr>
         <w:t>:[</w:t>
       </w:r>
+      <w:proofErr w:type="gramEnd"/>
     </w:p>
     <w:p>
       <w:pPr>
@@ -6192,7 +6661,6 @@
           <w:szCs w:val="20"/>
           <w:lang w:eastAsia="pt-BR"/>
         </w:rPr>
-        <w:lastRenderedPageBreak/>
         <w:t>}</w:t>
       </w:r>
     </w:p>

</xml_diff>

<commit_message>
Implementar carga de dados na aplicação ao iniciar
</commit_message>
<xml_diff>
--- a/documentacao/CONTRATO DE COMUNICAÇÃO ENTRE FRONT E BACK.docx
+++ b/documentacao/CONTRATO DE COMUNICAÇÃO ENTRE FRONT E BACK.docx
@@ -1864,12 +1864,6 @@
         </w:rPr>
         <w:t xml:space="preserve">  });</w:t>
       </w:r>
-    </w:p>
-    <w:p>
-      <w:pPr>
-        <w:pStyle w:val="PargrafodaLista"/>
-        <w:ind w:firstLine="0"/>
-      </w:pPr>
     </w:p>
     <w:p>
       <w:pPr>

</xml_diff>